<commit_message>
Skeleton updated to lab 5-6 version
</commit_message>
<xml_diff>
--- a/docs/AP1_LAB5_Bussiness.docx
+++ b/docs/AP1_LAB5_Bussiness.docx
@@ -11,8 +11,18 @@
           <w:b/>
           <w:sz w:val="24"/>
           <w:szCs w:val="24"/>
-        </w:rPr>
-      </w:pPr>
+          <w:lang w:val="es-CO"/>
+        </w:rPr>
+      </w:pPr>
+      <w:r>
+        <w:rPr>
+          <w:b/>
+          <w:sz w:val="24"/>
+          <w:szCs w:val="24"/>
+          <w:lang w:val="es-CO"/>
+        </w:rPr>
+        <w:t xml:space="preserve"> </w:t>
+      </w:r>
     </w:p>
     <w:p>
       <w:pPr>
@@ -81,44 +91,18 @@
         </w:rPr>
         <w:t xml:space="preserve">El presente laboratorio les presenta una actividad en la cual se requiere aplicar todos los conocimientos adquiridos en esta unidad y verificar de esta manera el cumplimiento de los objetivos que han sido planteados para la unidad 5 descritos en el </w:t>
       </w:r>
-      <w:r>
-        <w:fldChar w:fldCharType="begin"/>
-      </w:r>
-      <w:r>
-        <w:rPr>
-          <w:lang w:val="es-CO"/>
-        </w:rPr>
-        <w:instrText xml:space="preserve"> HYPERLINK "https://drive.google.com/o</w:instrText>
-      </w:r>
-      <w:r>
-        <w:rPr>
-          <w:lang w:val="es-CO"/>
-        </w:rPr>
-        <w:instrText xml:space="preserve">pen?id=15-uGtrubTf_2ofQrKuNT5Yojk84_jEjn6zs_zSSQsJw" \h </w:instrText>
-      </w:r>
-      <w:r>
-        <w:fldChar w:fldCharType="separate"/>
-      </w:r>
-      <w:r>
-        <w:rPr>
-          <w:color w:val="1155CC"/>
-          <w:sz w:val="24"/>
-          <w:szCs w:val="24"/>
-          <w:u w:val="single"/>
-          <w:lang w:val="es-CO"/>
-        </w:rPr>
-        <w:t>programa del curso</w:t>
-      </w:r>
-      <w:r>
-        <w:rPr>
-          <w:color w:val="1155CC"/>
-          <w:sz w:val="24"/>
-          <w:szCs w:val="24"/>
-          <w:u w:val="single"/>
-          <w:lang w:val="es-CO"/>
-        </w:rPr>
-        <w:fldChar w:fldCharType="end"/>
-      </w:r>
+      <w:hyperlink r:id="rId7">
+        <w:r>
+          <w:rPr>
+            <w:color w:val="1155CC"/>
+            <w:sz w:val="24"/>
+            <w:szCs w:val="24"/>
+            <w:u w:val="single"/>
+            <w:lang w:val="es-CO"/>
+          </w:rPr>
+          <w:t>programa del curso</w:t>
+        </w:r>
+      </w:hyperlink>
       <w:r>
         <w:rPr>
           <w:sz w:val="24"/>
@@ -208,7 +192,7 @@
       <w:pPr>
         <w:numPr>
           <w:ilvl w:val="0"/>
-          <w:numId w:val="3"/>
+          <w:numId w:val="4"/>
         </w:numPr>
         <w:spacing w:after="0"/>
         <w:jc w:val="both"/>
@@ -231,7 +215,7 @@
       <w:pPr>
         <w:numPr>
           <w:ilvl w:val="0"/>
-          <w:numId w:val="3"/>
+          <w:numId w:val="4"/>
         </w:numPr>
         <w:spacing w:after="0"/>
         <w:jc w:val="both"/>
@@ -254,7 +238,7 @@
       <w:pPr>
         <w:numPr>
           <w:ilvl w:val="0"/>
-          <w:numId w:val="3"/>
+          <w:numId w:val="4"/>
         </w:numPr>
         <w:spacing w:after="0"/>
         <w:jc w:val="both"/>
@@ -277,7 +261,7 @@
       <w:pPr>
         <w:numPr>
           <w:ilvl w:val="0"/>
-          <w:numId w:val="3"/>
+          <w:numId w:val="4"/>
         </w:numPr>
         <w:spacing w:after="0"/>
         <w:jc w:val="both"/>
@@ -300,7 +284,7 @@
       <w:pPr>
         <w:numPr>
           <w:ilvl w:val="0"/>
-          <w:numId w:val="3"/>
+          <w:numId w:val="4"/>
         </w:numPr>
         <w:spacing w:after="0"/>
         <w:jc w:val="both"/>
@@ -356,7 +340,7 @@
       <w:pPr>
         <w:numPr>
           <w:ilvl w:val="0"/>
-          <w:numId w:val="3"/>
+          <w:numId w:val="4"/>
         </w:numPr>
         <w:spacing w:after="0"/>
         <w:jc w:val="both"/>
@@ -379,7 +363,7 @@
       <w:pPr>
         <w:numPr>
           <w:ilvl w:val="0"/>
-          <w:numId w:val="3"/>
+          <w:numId w:val="4"/>
         </w:numPr>
         <w:spacing w:after="0"/>
         <w:jc w:val="both"/>
@@ -467,37 +451,18 @@
         </w:rPr>
         <w:t xml:space="preserve">Recuerde que puede encontrar la Rúbrica laboratorio en el siguiente </w:t>
       </w:r>
-      <w:r>
-        <w:fldChar w:fldCharType="begin"/>
-      </w:r>
-      <w:r>
-        <w:rPr>
-          <w:lang w:val="es-CO"/>
-        </w:rPr>
-        <w:instrText xml:space="preserve"> HYPERLINK "https://drive.google.com/open?id=1tlm2Y1HSghrrCy-BHtmJ_8MyDrttiOHET9tEgmdsojU" \h </w:instrText>
-      </w:r>
-      <w:r>
-        <w:fldChar w:fldCharType="separate"/>
-      </w:r>
-      <w:r>
-        <w:rPr>
-          <w:color w:val="1155CC"/>
-          <w:sz w:val="24"/>
-          <w:szCs w:val="24"/>
-          <w:u w:val="single"/>
-          <w:lang w:val="es-CO"/>
-        </w:rPr>
-        <w:t>enlace</w:t>
-      </w:r>
-      <w:r>
-        <w:rPr>
-          <w:color w:val="1155CC"/>
-          <w:sz w:val="24"/>
-          <w:szCs w:val="24"/>
-          <w:u w:val="single"/>
-        </w:rPr>
-        <w:fldChar w:fldCharType="end"/>
-      </w:r>
+      <w:hyperlink r:id="rId8">
+        <w:r>
+          <w:rPr>
+            <w:color w:val="1155CC"/>
+            <w:sz w:val="24"/>
+            <w:szCs w:val="24"/>
+            <w:u w:val="single"/>
+            <w:lang w:val="es-CO"/>
+          </w:rPr>
+          <w:t>enlace</w:t>
+        </w:r>
+      </w:hyperlink>
       <w:r>
         <w:rPr>
           <w:sz w:val="24"/>
@@ -678,28 +643,6 @@
         </w:rPr>
         <w:t xml:space="preserve">Usted debe subrayar con diferentes colores las entidades, sus características,  sus relaciones y los requerimientos funcionales identificados. </w:t>
       </w:r>
-    </w:p>
-    <w:p>
-      <w:pPr>
-        <w:spacing w:after="0"/>
-        <w:jc w:val="both"/>
-        <w:rPr>
-          <w:sz w:val="24"/>
-          <w:szCs w:val="24"/>
-          <w:lang w:val="es-CO"/>
-        </w:rPr>
-      </w:pPr>
-    </w:p>
-    <w:p>
-      <w:pPr>
-        <w:spacing w:after="0"/>
-        <w:jc w:val="both"/>
-        <w:rPr>
-          <w:sz w:val="24"/>
-          <w:szCs w:val="24"/>
-          <w:lang w:val="es-CO"/>
-        </w:rPr>
-      </w:pPr>
     </w:p>
     <w:p>
       <w:pPr>
@@ -742,6 +685,13 @@
     </w:p>
     <w:p>
       <w:pPr>
+        <w:pBdr>
+          <w:top w:val="nil"/>
+          <w:left w:val="nil"/>
+          <w:bottom w:val="nil"/>
+          <w:right w:val="nil"/>
+          <w:between w:val="nil"/>
+        </w:pBdr>
         <w:spacing w:after="0"/>
         <w:jc w:val="both"/>
         <w:rPr>
@@ -754,6 +704,13 @@
     </w:p>
     <w:p>
       <w:pPr>
+        <w:pBdr>
+          <w:top w:val="nil"/>
+          <w:left w:val="nil"/>
+          <w:bottom w:val="nil"/>
+          <w:right w:val="nil"/>
+          <w:between w:val="nil"/>
+        </w:pBdr>
         <w:spacing w:after="0"/>
         <w:jc w:val="both"/>
         <w:rPr>
@@ -796,15 +753,7 @@
           <w:highlight w:val="yellow"/>
           <w:lang w:val="es-CO"/>
         </w:rPr>
-        <w:t>la empresa principal posee el control de todas las empresas subordinadas, que tienen personalidad jurídica propia pero no de decisión</w:t>
-      </w:r>
-      <w:r>
-        <w:rPr>
-          <w:sz w:val="24"/>
-          <w:szCs w:val="24"/>
-          <w:lang w:val="es-CO"/>
-        </w:rPr>
-        <w:t>.</w:t>
+        <w:t>la empresa principal posee el control de todas las empresas subordinadas, que tienen personalidad jurídica propia pero no de decisión.</w:t>
       </w:r>
     </w:p>
     <w:p>
@@ -1057,26 +1006,10 @@
         <w:rPr>
           <w:sz w:val="24"/>
           <w:szCs w:val="24"/>
-          <w:lang w:val="es-CO"/>
-        </w:rPr>
-      </w:pPr>
-      <w:r>
-        <w:rPr>
-          <w:sz w:val="24"/>
-          <w:szCs w:val="24"/>
           <w:highlight w:val="yellow"/>
           <w:lang w:val="es-CO"/>
         </w:rPr>
-        <w:t>El holding está compuesto por empresas de servicio y por empresas de fabricación</w:t>
-      </w:r>
-      <w:r>
-        <w:rPr>
-          <w:sz w:val="24"/>
-          <w:szCs w:val="24"/>
-          <w:lang w:val="es-CO"/>
-        </w:rPr>
-        <w:t xml:space="preserve">. </w:t>
-      </w:r>
+      </w:pPr>
       <w:r>
         <w:rPr>
           <w:sz w:val="24"/>
@@ -1084,15 +1017,7 @@
           <w:highlight w:val="yellow"/>
           <w:lang w:val="es-CO"/>
         </w:rPr>
-        <w:t>Las empresas de servicios han sido divididas a su vez en empresas de tecnológicas y empresas de educación</w:t>
-      </w:r>
-      <w:r>
-        <w:rPr>
-          <w:sz w:val="24"/>
-          <w:szCs w:val="24"/>
-          <w:lang w:val="es-CO"/>
-        </w:rPr>
-        <w:t xml:space="preserve">. </w:t>
+        <w:t xml:space="preserve">El holding está compuesto por empresas de servicio y por empresas de fabricación. Las empresas de servicios han sido divididas a su vez en empresas de tecnológicas y empresas de educación. </w:t>
       </w:r>
     </w:p>
     <w:p>
@@ -1112,28 +1037,7 @@
           <w:highlight w:val="yellow"/>
           <w:lang w:val="es-CO"/>
         </w:rPr>
-        <w:t>Las empresas de fabricación pueden producir varios productos y si la empresa decide especializarse en la fabricación de medicamentos, debe almacenar la información reglamentaria dada por el invima,  re</w:t>
-      </w:r>
-      <w:bookmarkStart w:id="0" w:name="_GoBack"/>
-      <w:bookmarkEnd w:id="0"/>
-      <w:r>
-        <w:rPr>
-          <w:sz w:val="24"/>
-          <w:szCs w:val="24"/>
-          <w:highlight w:val="yellow"/>
-          <w:lang w:val="es-CO"/>
-        </w:rPr>
-        <w:t xml:space="preserve">gistro </w:t>
-      </w:r>
-      <w:r>
-        <w:rPr>
-          <w:sz w:val="24"/>
-          <w:szCs w:val="24"/>
-          <w:highlight w:val="yellow"/>
-          <w:lang w:val="es-CO"/>
-        </w:rPr>
-        <w:lastRenderedPageBreak/>
-        <w:t>sanitario, estado (Vigente, No renovado), vencimiento(Mes y año) y Modalidad (fabricar y exportar, fabricar y vender, importar y vender).</w:t>
+        <w:t>Las empresas de fabricación pueden producir varios productos y si la empresa decide especializarse en la fabricación de medicamentos, debe almacenar la información reglamentaria dada por el invima,  registro sanitario, estado (Vigente, No renovado), vencimiento(Mes y año) y Modalidad (fabricar y exportar, fabricar y vender, importar y vender).</w:t>
       </w:r>
       <w:r>
         <w:rPr>
@@ -1216,17 +1120,17 @@
           <wp:inline distT="114300" distB="114300" distL="114300" distR="114300">
             <wp:extent cx="6482080" cy="1066800"/>
             <wp:effectExtent l="0" t="0" r="0" b="0"/>
-            <wp:docPr id="1" name="image1.png"/>
+            <wp:docPr id="1" name="image2.png"/>
             <wp:cNvGraphicFramePr/>
             <a:graphic xmlns:a="http://schemas.openxmlformats.org/drawingml/2006/main">
               <a:graphicData uri="http://schemas.openxmlformats.org/drawingml/2006/picture">
                 <pic:pic xmlns:pic="http://schemas.openxmlformats.org/drawingml/2006/picture">
                   <pic:nvPicPr>
-                    <pic:cNvPr id="0" name="image1.png"/>
+                    <pic:cNvPr id="0" name="image2.png"/>
                     <pic:cNvPicPr preferRelativeResize="0"/>
                   </pic:nvPicPr>
                   <pic:blipFill>
-                    <a:blip r:embed="rId7"/>
+                    <a:blip r:embed="rId9"/>
                     <a:srcRect/>
                     <a:stretch>
                       <a:fillRect/>
@@ -1266,16 +1170,17 @@
         <w:rPr>
           <w:sz w:val="24"/>
           <w:szCs w:val="24"/>
-          <w:lang w:val="es-CO"/>
-        </w:rPr>
-      </w:pPr>
-      <w:r>
-        <w:rPr>
-          <w:sz w:val="24"/>
-          <w:szCs w:val="24"/>
           <w:highlight w:val="yellow"/>
           <w:lang w:val="es-CO"/>
         </w:rPr>
+      </w:pPr>
+      <w:r>
+        <w:rPr>
+          <w:sz w:val="24"/>
+          <w:szCs w:val="24"/>
+          <w:highlight w:val="yellow"/>
+          <w:lang w:val="es-CO"/>
+        </w:rPr>
         <w:t>De un producto se almacenará su nombre, su código, la cantidad de agua(litros) requerida para la fabricación y el número de unidades en inventario.</w:t>
       </w:r>
     </w:p>
@@ -1286,38 +1191,29 @@
         <w:rPr>
           <w:sz w:val="24"/>
           <w:szCs w:val="24"/>
-          <w:lang w:val="es-CO"/>
-        </w:rPr>
-      </w:pPr>
-    </w:p>
-    <w:p>
-      <w:pPr>
-        <w:spacing w:after="0"/>
-        <w:jc w:val="both"/>
-        <w:rPr>
-          <w:sz w:val="24"/>
-          <w:szCs w:val="24"/>
-          <w:lang w:val="es-CO"/>
-        </w:rPr>
-      </w:pPr>
-    </w:p>
-    <w:p>
-      <w:pPr>
-        <w:spacing w:after="0"/>
-        <w:jc w:val="both"/>
-        <w:rPr>
-          <w:sz w:val="24"/>
-          <w:szCs w:val="24"/>
-          <w:lang w:val="es-CO"/>
-        </w:rPr>
-      </w:pPr>
-      <w:r>
-        <w:rPr>
-          <w:sz w:val="24"/>
-          <w:szCs w:val="24"/>
           <w:highlight w:val="yellow"/>
           <w:lang w:val="es-CO"/>
         </w:rPr>
+      </w:pPr>
+    </w:p>
+    <w:p>
+      <w:pPr>
+        <w:spacing w:after="0"/>
+        <w:jc w:val="both"/>
+        <w:rPr>
+          <w:sz w:val="24"/>
+          <w:szCs w:val="24"/>
+          <w:highlight w:val="yellow"/>
+          <w:lang w:val="es-CO"/>
+        </w:rPr>
+      </w:pPr>
+      <w:r>
+        <w:rPr>
+          <w:sz w:val="24"/>
+          <w:szCs w:val="24"/>
+          <w:highlight w:val="yellow"/>
+          <w:lang w:val="es-CO"/>
+        </w:rPr>
         <w:t>Las empresas ubicadas en el sector de educación tendrán el número de registro de aprobación ante el MEN (Ministerio de educación nacional), el número de años acreditados como entidad de alta calidad, puesto nacional según exámenes saber11, puesto nacional según exámenes saberPro, nombre del rector, sector educativo (bachillerato, universidad), cantidad de estudiantes activos estrato 1 y 2 y cantidad total de estudiantes activos.</w:t>
       </w:r>
     </w:p>
@@ -1328,27 +1224,28 @@
         <w:rPr>
           <w:sz w:val="24"/>
           <w:szCs w:val="24"/>
-          <w:lang w:val="es-CO"/>
-        </w:rPr>
-      </w:pPr>
-    </w:p>
-    <w:p>
-      <w:pPr>
-        <w:spacing w:after="0"/>
-        <w:jc w:val="both"/>
-        <w:rPr>
-          <w:sz w:val="24"/>
-          <w:szCs w:val="24"/>
-          <w:lang w:val="es-CO"/>
-        </w:rPr>
-      </w:pPr>
-      <w:r>
-        <w:rPr>
-          <w:sz w:val="24"/>
-          <w:szCs w:val="24"/>
           <w:highlight w:val="yellow"/>
           <w:lang w:val="es-CO"/>
         </w:rPr>
+      </w:pPr>
+    </w:p>
+    <w:p>
+      <w:pPr>
+        <w:spacing w:after="0"/>
+        <w:jc w:val="both"/>
+        <w:rPr>
+          <w:sz w:val="24"/>
+          <w:szCs w:val="24"/>
+          <w:lang w:val="es-CO"/>
+        </w:rPr>
+      </w:pPr>
+      <w:r>
+        <w:rPr>
+          <w:sz w:val="24"/>
+          <w:szCs w:val="24"/>
+          <w:highlight w:val="yellow"/>
+          <w:lang w:val="es-CO"/>
+        </w:rPr>
         <w:t>Las empresas tecnológicas tienen una lista de los servicios que ofrecen como son: consultoría, capacitación, desarrollo de software a la medida, infraestructura como servicio, software como servicio,  Plataforma como servicio</w:t>
       </w:r>
     </w:p>
@@ -1376,13 +1273,19 @@
           <w:lang w:val="es-CO"/>
         </w:rPr>
         <w:t>Existen comportamientos adicionales para los diferentes tipos de empresas de acuerdo a lineamientos gubernamentales:</w:t>
+      </w:r>
+      <w:r>
+        <w:rPr>
+          <w:lang w:val="es-CO"/>
+        </w:rPr>
+        <w:t xml:space="preserve"> </w:t>
       </w:r>
     </w:p>
     <w:p>
       <w:pPr>
         <w:numPr>
           <w:ilvl w:val="0"/>
-          <w:numId w:val="1"/>
+          <w:numId w:val="6"/>
         </w:numPr>
         <w:spacing w:after="0"/>
         <w:jc w:val="both"/>
@@ -1436,14 +1339,15 @@
         <w:ind w:left="720"/>
         <w:jc w:val="both"/>
         <w:rPr>
-          <w:lang w:val="es-CO"/>
-        </w:rPr>
-      </w:pPr>
-      <w:r>
-        <w:rPr>
           <w:highlight w:val="yellow"/>
           <w:lang w:val="es-CO"/>
         </w:rPr>
+      </w:pPr>
+      <w:r>
+        <w:rPr>
+          <w:highlight w:val="yellow"/>
+          <w:lang w:val="es-CO"/>
+        </w:rPr>
         <w:t>Si el cálculo es negativo, la empresa queda eximida de cobrarlo.</w:t>
       </w:r>
     </w:p>
@@ -1453,6 +1357,7 @@
         <w:ind w:left="720"/>
         <w:jc w:val="both"/>
         <w:rPr>
+          <w:highlight w:val="yellow"/>
           <w:lang w:val="es-CO"/>
         </w:rPr>
       </w:pPr>
@@ -1461,32 +1366,26 @@
       <w:pPr>
         <w:numPr>
           <w:ilvl w:val="0"/>
-          <w:numId w:val="1"/>
+          <w:numId w:val="6"/>
         </w:numPr>
         <w:spacing w:after="0"/>
         <w:jc w:val="both"/>
         <w:rPr>
-          <w:lang w:val="es-CO"/>
-        </w:rPr>
-      </w:pPr>
-      <w:r>
-        <w:rPr>
           <w:highlight w:val="yellow"/>
           <w:lang w:val="es-CO"/>
         </w:rPr>
-        <w:t>En las empresas de fabricación de medicamentos se implementa el servicio aguaXarbol, en la cual si la compañía consume agua, debe pagarla sembrando árboles así</w:t>
-      </w:r>
-      <w:r>
-        <w:rPr>
-          <w:lang w:val="es-CO"/>
-        </w:rPr>
-        <w:t>:</w:t>
-      </w:r>
-    </w:p>
-    <w:p>
-      <w:pPr>
-        <w:spacing w:after="0"/>
-        <w:ind w:left="720"/>
+      </w:pPr>
+      <w:r>
+        <w:rPr>
+          <w:highlight w:val="yellow"/>
+          <w:lang w:val="es-CO"/>
+        </w:rPr>
+        <w:t>En las empresas de fabricación de medicamentos se implementa el servicio aguaXarbol, en la cual si la compañía consume agua, debe pagarla sembrando árboles así:</w:t>
+      </w:r>
+    </w:p>
+    <w:p>
+      <w:pPr>
+        <w:spacing w:after="0"/>
         <w:jc w:val="both"/>
         <w:rPr>
           <w:lang w:val="es-CO"/>
@@ -1840,89 +1739,1114 @@
         <w:jc w:val="both"/>
       </w:pPr>
       <w:r>
+        <w:t xml:space="preserve">El </w:t>
+      </w:r>
+      <w:proofErr w:type="spellStart"/>
+      <w:r>
+        <w:t>programa</w:t>
+      </w:r>
+      <w:proofErr w:type="spellEnd"/>
+      <w:r>
+        <w:t xml:space="preserve"> </w:t>
+      </w:r>
+      <w:proofErr w:type="spellStart"/>
+      <w:r>
+        <w:t>deberá</w:t>
+      </w:r>
+      <w:proofErr w:type="spellEnd"/>
+      <w:r>
+        <w:t>:</w:t>
+      </w:r>
+    </w:p>
+    <w:p>
+      <w:pPr>
+        <w:spacing w:after="0"/>
+        <w:jc w:val="both"/>
+        <w:rPr>
+          <w:lang w:val="es-CO"/>
+        </w:rPr>
+      </w:pPr>
+      <w:r>
+        <w:rPr>
+          <w:lang w:val="es-CO"/>
+        </w:rPr>
+        <w:t>1.       Registrar las empresas según el modelo diagramado por usted</w:t>
+      </w:r>
+    </w:p>
+    <w:p>
+      <w:pPr>
+        <w:spacing w:after="0"/>
+        <w:jc w:val="both"/>
+        <w:rPr>
+          <w:lang w:val="es-CO"/>
+        </w:rPr>
+      </w:pPr>
+      <w:r>
+        <w:rPr>
+          <w:lang w:val="es-CO"/>
+        </w:rPr>
+        <w:t>2.       Desplegar en un listado toda la información ingresada</w:t>
+      </w:r>
+    </w:p>
+    <w:p>
+      <w:pPr>
+        <w:spacing w:after="0"/>
+        <w:jc w:val="both"/>
+        <w:rPr>
+          <w:lang w:val="es-CO"/>
+        </w:rPr>
+      </w:pPr>
+      <w:r>
+        <w:rPr>
+          <w:lang w:val="es-CO"/>
+        </w:rPr>
+        <w:t>3.       Agregar una empresa de fabricación de alimentos, para lo cual usted investigará que la hace diferente</w:t>
+      </w:r>
+    </w:p>
+    <w:p>
+      <w:pPr>
+        <w:spacing w:after="0"/>
+        <w:jc w:val="both"/>
+        <w:rPr>
+          <w:lang w:val="es-CO"/>
+        </w:rPr>
+      </w:pPr>
+    </w:p>
+    <w:p>
+      <w:pPr>
+        <w:spacing w:after="0"/>
+        <w:jc w:val="both"/>
+        <w:rPr>
+          <w:lang w:val="es-CO"/>
+        </w:rPr>
+      </w:pPr>
+      <w:r>
+        <w:rPr>
+          <w:lang w:val="es-CO"/>
+        </w:rPr>
+        <w:t>//-------------------------------------------Continuación--------------------------------------------------------------------------------------//</w:t>
+      </w:r>
+    </w:p>
+    <w:p>
+      <w:pPr>
+        <w:spacing w:after="0"/>
+        <w:jc w:val="both"/>
+        <w:rPr>
+          <w:lang w:val="es-CO"/>
+        </w:rPr>
+      </w:pPr>
+    </w:p>
+    <w:p>
+      <w:pPr>
+        <w:spacing w:after="0"/>
+        <w:jc w:val="both"/>
+        <w:rPr>
+          <w:lang w:val="es-CO"/>
+        </w:rPr>
+      </w:pPr>
+      <w:r>
+        <w:rPr>
+          <w:lang w:val="es-CO"/>
+        </w:rPr>
+        <w:t>El accionista del holding ha visto su esfuerzo en el desarrollo de lo solicitado y ha empezado a confiar más en usted, por esta razón le solicita que en su solución incluya las siguientes solicitudes.</w:t>
+      </w:r>
+    </w:p>
+    <w:p>
+      <w:pPr>
+        <w:spacing w:after="0"/>
+        <w:jc w:val="both"/>
+        <w:rPr>
+          <w:lang w:val="es-CO"/>
+        </w:rPr>
+      </w:pPr>
+    </w:p>
+    <w:p>
+      <w:pPr>
+        <w:spacing w:after="0"/>
+        <w:jc w:val="both"/>
+        <w:rPr>
+          <w:highlight w:val="yellow"/>
+          <w:lang w:val="es-CO"/>
+        </w:rPr>
+      </w:pPr>
+      <w:r>
+        <w:rPr>
+          <w:highlight w:val="yellow"/>
+          <w:lang w:val="es-CO"/>
+        </w:rPr>
+        <w:t>Todas las empresas de servicio deben valorar el nivel de satisfacción de sus clientes. Con este objetivo en mente las compañías de servicios deben realizar encuestas a sus clientes. Las encuestas son anónimas, lo único que se requiere conocer son las preguntas y respuestas. Cada empresa de servicio tiene entonces un indicador del nivel de satisfacción promedio de sus clientes, el cual debe calcularse con base en máximo 50 encuestas y mínimo 10. Las encuestas constan siempre de 3 preguntas y sus respectivas respuestas. Las preguntas son:</w:t>
+      </w:r>
+    </w:p>
+    <w:p>
+      <w:pPr>
+        <w:spacing w:after="0"/>
+        <w:jc w:val="both"/>
+        <w:rPr>
+          <w:highlight w:val="yellow"/>
+          <w:lang w:val="es-CO"/>
+        </w:rPr>
+      </w:pPr>
+    </w:p>
+    <w:p>
+      <w:pPr>
+        <w:spacing w:after="0"/>
+        <w:jc w:val="both"/>
+        <w:rPr>
+          <w:highlight w:val="yellow"/>
+          <w:lang w:val="es-CO"/>
+        </w:rPr>
+      </w:pPr>
+      <w:r>
+        <w:rPr>
+          <w:highlight w:val="yellow"/>
+          <w:lang w:val="es-CO"/>
+        </w:rPr>
+        <w:t>En una escala del 1 al 5 donde 1 es nada satisfecho y 5 es muy satisfecho qué tan satisfecho se encuentra con:</w:t>
+      </w:r>
+    </w:p>
+    <w:p>
+      <w:pPr>
+        <w:numPr>
+          <w:ilvl w:val="0"/>
+          <w:numId w:val="5"/>
+        </w:numPr>
+        <w:spacing w:after="0"/>
+        <w:jc w:val="both"/>
+        <w:rPr>
+          <w:highlight w:val="yellow"/>
+        </w:rPr>
+      </w:pPr>
+      <w:r>
+        <w:rPr>
+          <w:highlight w:val="yellow"/>
+        </w:rPr>
+        <w:t xml:space="preserve">El </w:t>
+      </w:r>
+      <w:proofErr w:type="spellStart"/>
+      <w:r>
+        <w:rPr>
+          <w:highlight w:val="yellow"/>
+        </w:rPr>
+        <w:t>servicio</w:t>
+      </w:r>
+      <w:proofErr w:type="spellEnd"/>
+      <w:r>
+        <w:rPr>
+          <w:highlight w:val="yellow"/>
+        </w:rPr>
+        <w:t xml:space="preserve"> </w:t>
+      </w:r>
+      <w:proofErr w:type="spellStart"/>
+      <w:r>
+        <w:rPr>
+          <w:highlight w:val="yellow"/>
+        </w:rPr>
+        <w:t>prestado</w:t>
+      </w:r>
+      <w:proofErr w:type="spellEnd"/>
+    </w:p>
+    <w:p>
+      <w:pPr>
+        <w:numPr>
+          <w:ilvl w:val="0"/>
+          <w:numId w:val="5"/>
+        </w:numPr>
+        <w:spacing w:after="0"/>
+        <w:jc w:val="both"/>
+        <w:rPr>
+          <w:highlight w:val="yellow"/>
+        </w:rPr>
+      </w:pPr>
+      <w:r>
+        <w:rPr>
+          <w:highlight w:val="yellow"/>
+        </w:rPr>
+        <w:t xml:space="preserve">El </w:t>
+      </w:r>
+      <w:proofErr w:type="spellStart"/>
+      <w:r>
+        <w:rPr>
+          <w:highlight w:val="yellow"/>
+        </w:rPr>
+        <w:t>tiempo</w:t>
+      </w:r>
+      <w:proofErr w:type="spellEnd"/>
+      <w:r>
+        <w:rPr>
+          <w:highlight w:val="yellow"/>
+        </w:rPr>
+        <w:t xml:space="preserve"> de </w:t>
+      </w:r>
+      <w:proofErr w:type="spellStart"/>
+      <w:r>
+        <w:rPr>
+          <w:highlight w:val="yellow"/>
+        </w:rPr>
+        <w:t>respuesta</w:t>
+      </w:r>
+      <w:proofErr w:type="spellEnd"/>
+      <w:r>
+        <w:rPr>
+          <w:highlight w:val="yellow"/>
+        </w:rPr>
+        <w:t xml:space="preserve"> dado</w:t>
+      </w:r>
+    </w:p>
+    <w:p>
+      <w:pPr>
+        <w:numPr>
+          <w:ilvl w:val="0"/>
+          <w:numId w:val="5"/>
+        </w:numPr>
+        <w:spacing w:after="0"/>
+        <w:jc w:val="both"/>
+        <w:rPr>
+          <w:highlight w:val="yellow"/>
+          <w:lang w:val="es-CO"/>
+        </w:rPr>
+      </w:pPr>
+      <w:r>
+        <w:rPr>
+          <w:highlight w:val="yellow"/>
+          <w:lang w:val="es-CO"/>
+        </w:rPr>
+        <w:t>La relación costo/ beneficio del servicio adquirido</w:t>
+      </w:r>
+    </w:p>
+    <w:p>
+      <w:pPr>
+        <w:spacing w:after="0"/>
+        <w:jc w:val="both"/>
+        <w:rPr>
+          <w:lang w:val="es-CO"/>
+        </w:rPr>
+      </w:pPr>
+    </w:p>
+    <w:p>
+      <w:pPr>
+        <w:spacing w:after="0"/>
+        <w:jc w:val="both"/>
+        <w:rPr>
+          <w:lang w:val="es-CO"/>
+        </w:rPr>
+      </w:pPr>
+      <w:r>
+        <w:rPr>
+          <w:lang w:val="es-CO"/>
+        </w:rPr>
+        <w:t>Su programa debe permitir registrar encuestas para las empresas de servicio.</w:t>
+      </w:r>
+    </w:p>
+    <w:p>
+      <w:pPr>
+        <w:spacing w:after="0"/>
+        <w:jc w:val="both"/>
+        <w:rPr>
+          <w:lang w:val="es-CO"/>
+        </w:rPr>
+      </w:pPr>
+    </w:p>
+    <w:p>
+      <w:pPr>
+        <w:spacing w:after="0"/>
+        <w:jc w:val="both"/>
+        <w:rPr>
+          <w:highlight w:val="yellow"/>
+          <w:lang w:val="es-CO"/>
+        </w:rPr>
+      </w:pPr>
+      <w:r>
+        <w:rPr>
+          <w:lang w:val="es-CO"/>
+        </w:rPr>
+        <w:t xml:space="preserve">Otra tarea que el accionista del holding a decidido confiarle es el </w:t>
+      </w:r>
+      <w:r>
+        <w:rPr>
+          <w:highlight w:val="yellow"/>
+          <w:lang w:val="es-CO"/>
+        </w:rPr>
+        <w:t>registro de empresas de servicios públicos, estas empresas además de tener personalidad jurídica como todas, debe encuestar a sus suscriptores y se requieren conocer tres atributos muy importantes: el tipo de servicio que prestan (Alcantarillado, energía, o acueducto), la cantidad actual de suscriptores totales y la cantidad de suscriptores en estrato 1 y 2. Este tipo de compañías también deben pagar el impuesto procultura. El cálculo de dicho impuesto se realiza de acuerdo al % de suscriptores activos estrato 3, 4, 5 y 6 que tiene la empresa.  Así:</w:t>
+      </w:r>
+    </w:p>
+    <w:p>
+      <w:pPr>
+        <w:spacing w:after="0"/>
+        <w:jc w:val="both"/>
+        <w:rPr>
+          <w:highlight w:val="yellow"/>
+          <w:lang w:val="es-CO"/>
+        </w:rPr>
+      </w:pPr>
+    </w:p>
+    <w:p>
+      <w:pPr>
+        <w:spacing w:after="0"/>
+        <w:ind w:left="720"/>
+        <w:jc w:val="both"/>
+        <w:rPr>
+          <w:highlight w:val="yellow"/>
+          <w:lang w:val="es-CO"/>
+        </w:rPr>
+      </w:pPr>
+      <w:r>
+        <w:rPr>
+          <w:highlight w:val="yellow"/>
+          <w:lang w:val="es-CO"/>
+        </w:rPr>
+        <w:t xml:space="preserve">%procultura es igual a 40 - % suscriptores estrato 3, 4, 5 y 6 </w:t>
+      </w:r>
+    </w:p>
+    <w:p>
+      <w:pPr>
+        <w:spacing w:after="0"/>
+        <w:ind w:left="720"/>
+        <w:jc w:val="both"/>
+        <w:rPr>
+          <w:lang w:val="es-CO"/>
+        </w:rPr>
+      </w:pPr>
+      <w:r>
+        <w:rPr>
+          <w:highlight w:val="yellow"/>
+          <w:lang w:val="es-CO"/>
+        </w:rPr>
+        <w:t>Si el cálculo es negativo, la empresa queda eximida de cobrarlo.</w:t>
+      </w:r>
+    </w:p>
+    <w:p>
+      <w:pPr>
+        <w:spacing w:after="0"/>
+        <w:ind w:left="720"/>
+        <w:jc w:val="both"/>
+        <w:rPr>
+          <w:lang w:val="es-CO"/>
+        </w:rPr>
+      </w:pPr>
+    </w:p>
+    <w:p>
+      <w:pPr>
+        <w:spacing w:after="0"/>
+        <w:jc w:val="both"/>
+        <w:rPr>
+          <w:lang w:val="es-CO"/>
+        </w:rPr>
+      </w:pPr>
+      <w:r>
+        <w:rPr>
+          <w:lang w:val="es-CO"/>
+        </w:rPr>
+        <w:t xml:space="preserve">Además de lo anterior, </w:t>
+      </w:r>
+      <w:r>
+        <w:rPr>
+          <w:highlight w:val="yellow"/>
+          <w:lang w:val="es-CO"/>
+        </w:rPr>
+        <w:t>las empresas de servicios tecnológicos usualmente tienen un consumo elevado de energía para mantener adecuada la temperatura de los equipos computacionales. Por lo cual debe implementar un servicio energíaXarbol, en la cual si la compañía consume energía, debe pagarla sembrando árboles así:</w:t>
+      </w:r>
+    </w:p>
+    <w:p>
+      <w:pPr>
+        <w:spacing w:after="0"/>
+        <w:ind w:left="720"/>
+        <w:jc w:val="both"/>
+        <w:rPr>
+          <w:lang w:val="es-CO"/>
+        </w:rPr>
+      </w:pPr>
+    </w:p>
+    <w:tbl>
+      <w:tblPr>
+        <w:tblStyle w:val="a0"/>
+        <w:tblW w:w="9484" w:type="dxa"/>
+        <w:tblInd w:w="820" w:type="dxa"/>
+        <w:tblBorders>
+          <w:top w:val="single" w:sz="8" w:space="0" w:color="000000"/>
+          <w:left w:val="single" w:sz="8" w:space="0" w:color="000000"/>
+          <w:bottom w:val="single" w:sz="8" w:space="0" w:color="000000"/>
+          <w:right w:val="single" w:sz="8" w:space="0" w:color="000000"/>
+          <w:insideH w:val="single" w:sz="8" w:space="0" w:color="000000"/>
+          <w:insideV w:val="single" w:sz="8" w:space="0" w:color="000000"/>
+        </w:tblBorders>
+        <w:tblLayout w:type="fixed"/>
+        <w:tblLook w:val="0600" w:firstRow="0" w:lastRow="0" w:firstColumn="0" w:lastColumn="0" w:noHBand="1" w:noVBand="1"/>
+      </w:tblPr>
+      <w:tblGrid>
+        <w:gridCol w:w="4742"/>
+        <w:gridCol w:w="4742"/>
+      </w:tblGrid>
+      <w:tr>
+        <w:tc>
+          <w:tcPr>
+            <w:tcW w:w="4742" w:type="dxa"/>
+            <w:shd w:val="clear" w:color="auto" w:fill="auto"/>
+            <w:tcMar>
+              <w:top w:w="100" w:type="dxa"/>
+              <w:left w:w="100" w:type="dxa"/>
+              <w:bottom w:w="100" w:type="dxa"/>
+              <w:right w:w="100" w:type="dxa"/>
+            </w:tcMar>
+          </w:tcPr>
+          <w:p>
+            <w:pPr>
+              <w:widowControl w:val="0"/>
+              <w:spacing w:after="0" w:line="240" w:lineRule="auto"/>
+              <w:rPr>
+                <w:lang w:val="es-CO"/>
+              </w:rPr>
+            </w:pPr>
+            <w:r>
+              <w:rPr>
+                <w:lang w:val="es-CO"/>
+              </w:rPr>
+              <w:t>Cantidad de energía consumida en kilowatts</w:t>
+            </w:r>
+          </w:p>
+        </w:tc>
+        <w:tc>
+          <w:tcPr>
+            <w:tcW w:w="4742" w:type="dxa"/>
+            <w:shd w:val="clear" w:color="auto" w:fill="auto"/>
+            <w:tcMar>
+              <w:top w:w="100" w:type="dxa"/>
+              <w:left w:w="100" w:type="dxa"/>
+              <w:bottom w:w="100" w:type="dxa"/>
+              <w:right w:w="100" w:type="dxa"/>
+            </w:tcMar>
+          </w:tcPr>
+          <w:p>
+            <w:pPr>
+              <w:widowControl w:val="0"/>
+              <w:spacing w:after="0" w:line="240" w:lineRule="auto"/>
+              <w:rPr>
+                <w:lang w:val="es-CO"/>
+              </w:rPr>
+            </w:pPr>
+            <w:r>
+              <w:rPr>
+                <w:lang w:val="es-CO"/>
+              </w:rPr>
+              <w:t>Cantidad de árboles a sembrar en el año</w:t>
+            </w:r>
+          </w:p>
+        </w:tc>
+      </w:tr>
+      <w:tr>
+        <w:tc>
+          <w:tcPr>
+            <w:tcW w:w="4742" w:type="dxa"/>
+            <w:shd w:val="clear" w:color="auto" w:fill="auto"/>
+            <w:tcMar>
+              <w:top w:w="100" w:type="dxa"/>
+              <w:left w:w="100" w:type="dxa"/>
+              <w:bottom w:w="100" w:type="dxa"/>
+              <w:right w:w="100" w:type="dxa"/>
+            </w:tcMar>
+          </w:tcPr>
+          <w:p>
+            <w:pPr>
+              <w:widowControl w:val="0"/>
+              <w:spacing w:after="0" w:line="240" w:lineRule="auto"/>
+            </w:pPr>
+            <w:r>
+              <w:t xml:space="preserve">1 a 1000 </w:t>
+            </w:r>
+          </w:p>
+        </w:tc>
+        <w:tc>
+          <w:tcPr>
+            <w:tcW w:w="4742" w:type="dxa"/>
+            <w:shd w:val="clear" w:color="auto" w:fill="auto"/>
+            <w:tcMar>
+              <w:top w:w="100" w:type="dxa"/>
+              <w:left w:w="100" w:type="dxa"/>
+              <w:bottom w:w="100" w:type="dxa"/>
+              <w:right w:w="100" w:type="dxa"/>
+            </w:tcMar>
+          </w:tcPr>
+          <w:p>
+            <w:pPr>
+              <w:widowControl w:val="0"/>
+              <w:spacing w:after="0" w:line="240" w:lineRule="auto"/>
+            </w:pPr>
+            <w:r>
+              <w:t xml:space="preserve">8 </w:t>
+            </w:r>
+            <w:proofErr w:type="spellStart"/>
+            <w:r>
+              <w:t>árboles</w:t>
+            </w:r>
+            <w:proofErr w:type="spellEnd"/>
+          </w:p>
+        </w:tc>
+      </w:tr>
+      <w:tr>
+        <w:tc>
+          <w:tcPr>
+            <w:tcW w:w="4742" w:type="dxa"/>
+            <w:shd w:val="clear" w:color="auto" w:fill="auto"/>
+            <w:tcMar>
+              <w:top w:w="100" w:type="dxa"/>
+              <w:left w:w="100" w:type="dxa"/>
+              <w:bottom w:w="100" w:type="dxa"/>
+              <w:right w:w="100" w:type="dxa"/>
+            </w:tcMar>
+          </w:tcPr>
+          <w:p>
+            <w:pPr>
+              <w:widowControl w:val="0"/>
+              <w:spacing w:after="0" w:line="240" w:lineRule="auto"/>
+            </w:pPr>
+            <w:r>
+              <w:t xml:space="preserve">1001 a 3000 </w:t>
+            </w:r>
+          </w:p>
+        </w:tc>
+        <w:tc>
+          <w:tcPr>
+            <w:tcW w:w="4742" w:type="dxa"/>
+            <w:shd w:val="clear" w:color="auto" w:fill="auto"/>
+            <w:tcMar>
+              <w:top w:w="100" w:type="dxa"/>
+              <w:left w:w="100" w:type="dxa"/>
+              <w:bottom w:w="100" w:type="dxa"/>
+              <w:right w:w="100" w:type="dxa"/>
+            </w:tcMar>
+          </w:tcPr>
+          <w:p>
+            <w:pPr>
+              <w:widowControl w:val="0"/>
+              <w:spacing w:after="0" w:line="240" w:lineRule="auto"/>
+            </w:pPr>
+            <w:r>
+              <w:t xml:space="preserve">35 </w:t>
+            </w:r>
+            <w:proofErr w:type="spellStart"/>
+            <w:r>
+              <w:t>árboles</w:t>
+            </w:r>
+            <w:proofErr w:type="spellEnd"/>
+          </w:p>
+        </w:tc>
+      </w:tr>
+      <w:tr>
+        <w:tc>
+          <w:tcPr>
+            <w:tcW w:w="4742" w:type="dxa"/>
+            <w:shd w:val="clear" w:color="auto" w:fill="auto"/>
+            <w:tcMar>
+              <w:top w:w="100" w:type="dxa"/>
+              <w:left w:w="100" w:type="dxa"/>
+              <w:bottom w:w="100" w:type="dxa"/>
+              <w:right w:w="100" w:type="dxa"/>
+            </w:tcMar>
+          </w:tcPr>
+          <w:p>
+            <w:pPr>
+              <w:widowControl w:val="0"/>
+              <w:spacing w:after="0" w:line="240" w:lineRule="auto"/>
+            </w:pPr>
+            <w:r>
+              <w:t>Mayor a 3000</w:t>
+            </w:r>
+          </w:p>
+        </w:tc>
+        <w:tc>
+          <w:tcPr>
+            <w:tcW w:w="4742" w:type="dxa"/>
+            <w:shd w:val="clear" w:color="auto" w:fill="auto"/>
+            <w:tcMar>
+              <w:top w:w="100" w:type="dxa"/>
+              <w:left w:w="100" w:type="dxa"/>
+              <w:bottom w:w="100" w:type="dxa"/>
+              <w:right w:w="100" w:type="dxa"/>
+            </w:tcMar>
+          </w:tcPr>
+          <w:p>
+            <w:pPr>
+              <w:widowControl w:val="0"/>
+              <w:spacing w:after="0" w:line="240" w:lineRule="auto"/>
+            </w:pPr>
+            <w:r>
+              <w:t xml:space="preserve">500 </w:t>
+            </w:r>
+            <w:proofErr w:type="spellStart"/>
+            <w:r>
+              <w:t>árboles</w:t>
+            </w:r>
+            <w:proofErr w:type="spellEnd"/>
+          </w:p>
+        </w:tc>
+      </w:tr>
+    </w:tbl>
+    <w:p>
+      <w:pPr>
+        <w:spacing w:after="0"/>
+        <w:ind w:left="720"/>
+        <w:jc w:val="both"/>
+      </w:pPr>
+    </w:p>
+    <w:p>
+      <w:pPr>
+        <w:spacing w:after="0"/>
+        <w:jc w:val="both"/>
+        <w:rPr>
+          <w:lang w:val="es-CO"/>
+        </w:rPr>
+      </w:pPr>
+      <w:r>
+        <w:rPr>
+          <w:lang w:val="es-CO"/>
+        </w:rPr>
+        <w:t xml:space="preserve">Todas las empresas, incluyendo </w:t>
+      </w:r>
+      <w:r>
+        <w:rPr>
+          <w:highlight w:val="yellow"/>
+          <w:lang w:val="es-CO"/>
+        </w:rPr>
+        <w:t xml:space="preserve">el holding tiene un edificio asignado para su funcionamiento, los edificios pueden tener entre 3 y 7 pisos dependiendo de la asignación dada al crear la compañía. Cada piso del edificio tiene hasta 20 cubículos para los empleados.  De cada cubículo es importante conocer el nombre del empleado laborando en el, su cargo, su correo electronico y su extensión. A pesar que un cubículo no tenga un empleado asignado si tiene </w:t>
+      </w:r>
+      <w:r>
+        <w:rPr>
+          <w:highlight w:val="yellow"/>
+          <w:lang w:val="es-CO"/>
+        </w:rPr>
         <w:lastRenderedPageBreak/>
-        <w:t xml:space="preserve">El </w:t>
-      </w:r>
+        <w:t>una extensión.  Si llega un empleado nuevo a la compañía se requiere asignarle el primer cubículo disponible (“iniciando la búsqueda en el primer piso del edificio”). Además, se requiere la funcionalidad de buscar la extensión de un empleado dado el nombre del mismo, esta búsqueda se puede realizar de diferentes maneras, por lo cual usted debe permitirle al usuario seleccionar cómo se realizará la búsqueda, las opciones son las siguientes:</w:t>
+      </w:r>
+      <w:r>
+        <w:rPr>
+          <w:lang w:val="es-CO"/>
+        </w:rPr>
+        <w:t xml:space="preserve"> </w:t>
+      </w:r>
+    </w:p>
+    <w:p>
+      <w:pPr>
+        <w:spacing w:after="0"/>
+        <w:jc w:val="both"/>
+        <w:rPr>
+          <w:lang w:val="es-CO"/>
+        </w:rPr>
+      </w:pPr>
+    </w:p>
+    <w:p>
+      <w:pPr>
+        <w:spacing w:after="0"/>
+        <w:jc w:val="both"/>
+        <w:rPr>
+          <w:lang w:val="es-CO"/>
+        </w:rPr>
+      </w:pPr>
+      <w:r>
+        <w:rPr>
+          <w:b/>
+          <w:lang w:val="es-CO"/>
+        </w:rPr>
+        <w:t xml:space="preserve">Nota: </w:t>
+      </w:r>
+      <w:r>
+        <w:rPr>
+          <w:lang w:val="es-CO"/>
+        </w:rPr>
+        <w:t>Tenga en cuenta que las matrices no son cuadradas, por lo cual las diagonales no cubren la matriz entera.</w:t>
+      </w:r>
+    </w:p>
+    <w:p>
+      <w:pPr>
+        <w:spacing w:after="0"/>
+        <w:jc w:val="both"/>
+        <w:rPr>
+          <w:lang w:val="es-CO"/>
+        </w:rPr>
+      </w:pPr>
+    </w:p>
+    <w:p>
+      <w:pPr>
+        <w:numPr>
+          <w:ilvl w:val="0"/>
+          <w:numId w:val="3"/>
+        </w:numPr>
+        <w:spacing w:after="0"/>
+        <w:rPr>
+          <w:rFonts w:ascii="Arial" w:eastAsia="Arial" w:hAnsi="Arial" w:cs="Arial"/>
+          <w:i/>
+          <w:sz w:val="20"/>
+          <w:szCs w:val="20"/>
+          <w:lang w:val="es-CO"/>
+        </w:rPr>
+      </w:pPr>
+      <w:r>
+        <w:rPr>
+          <w:rFonts w:ascii="Arial" w:eastAsia="Arial" w:hAnsi="Arial" w:cs="Arial"/>
+          <w:i/>
+          <w:sz w:val="20"/>
+          <w:szCs w:val="20"/>
+          <w:lang w:val="es-CO"/>
+        </w:rPr>
+        <w:t>Letra L: busca en los primeros cubículos de todos los pisos, junto con los cubículos del primer piso de la matriz.</w:t>
+      </w:r>
+    </w:p>
+    <w:p>
+      <w:pPr>
+        <w:numPr>
+          <w:ilvl w:val="0"/>
+          <w:numId w:val="3"/>
+        </w:numPr>
+        <w:spacing w:after="0"/>
+        <w:rPr>
+          <w:rFonts w:ascii="Arial" w:eastAsia="Arial" w:hAnsi="Arial" w:cs="Arial"/>
+          <w:i/>
+          <w:sz w:val="20"/>
+          <w:szCs w:val="20"/>
+          <w:lang w:val="es-CO"/>
+        </w:rPr>
+      </w:pPr>
+      <w:r>
+        <w:rPr>
+          <w:rFonts w:ascii="Arial" w:eastAsia="Arial" w:hAnsi="Arial" w:cs="Arial"/>
+          <w:i/>
+          <w:sz w:val="20"/>
+          <w:szCs w:val="20"/>
+          <w:lang w:val="es-CO"/>
+        </w:rPr>
+        <w:t>Letra Z: busca en los cubículos del primer y último piso, junto con los cubículos de la diagonal inversa.</w:t>
+      </w:r>
+    </w:p>
+    <w:p>
+      <w:pPr>
+        <w:numPr>
+          <w:ilvl w:val="0"/>
+          <w:numId w:val="3"/>
+        </w:numPr>
+        <w:spacing w:after="0"/>
+        <w:rPr>
+          <w:rFonts w:ascii="Arial" w:eastAsia="Arial" w:hAnsi="Arial" w:cs="Arial"/>
+          <w:i/>
+          <w:sz w:val="20"/>
+          <w:szCs w:val="20"/>
+          <w:lang w:val="es-CO"/>
+        </w:rPr>
+      </w:pPr>
+      <w:r>
+        <w:rPr>
+          <w:rFonts w:ascii="Arial" w:eastAsia="Arial" w:hAnsi="Arial" w:cs="Arial"/>
+          <w:i/>
+          <w:sz w:val="20"/>
+          <w:szCs w:val="20"/>
+          <w:lang w:val="es-CO"/>
+        </w:rPr>
+        <w:t xml:space="preserve">Letra X: busca en los cubículos ubicados en la diagonal principal y la diagonal inversa. </w:t>
+      </w:r>
+    </w:p>
+    <w:p>
+      <w:pPr>
+        <w:numPr>
+          <w:ilvl w:val="0"/>
+          <w:numId w:val="3"/>
+        </w:numPr>
+        <w:spacing w:after="0"/>
+        <w:rPr>
+          <w:rFonts w:ascii="Arial" w:eastAsia="Arial" w:hAnsi="Arial" w:cs="Arial"/>
+          <w:i/>
+          <w:sz w:val="20"/>
+          <w:szCs w:val="20"/>
+          <w:lang w:val="es-CO"/>
+        </w:rPr>
+      </w:pPr>
+      <w:r>
+        <w:rPr>
+          <w:rFonts w:ascii="Arial" w:eastAsia="Arial" w:hAnsi="Arial" w:cs="Arial"/>
+          <w:i/>
+          <w:sz w:val="20"/>
+          <w:szCs w:val="20"/>
+          <w:lang w:val="es-CO"/>
+        </w:rPr>
+        <w:t>Letra O: busca en los cubículos del primer y último piso, junto con los cubículos ubicados en las ventanas del edificio (primero y último de cada piso).</w:t>
+      </w:r>
+    </w:p>
+    <w:p>
+      <w:pPr>
+        <w:numPr>
+          <w:ilvl w:val="0"/>
+          <w:numId w:val="3"/>
+        </w:numPr>
+        <w:spacing w:after="0"/>
+        <w:rPr>
+          <w:rFonts w:ascii="Arial" w:eastAsia="Arial" w:hAnsi="Arial" w:cs="Arial"/>
+          <w:i/>
+          <w:sz w:val="20"/>
+          <w:szCs w:val="20"/>
+          <w:lang w:val="es-CO"/>
+        </w:rPr>
+      </w:pPr>
+      <w:r>
+        <w:rPr>
+          <w:rFonts w:ascii="Arial" w:eastAsia="Arial" w:hAnsi="Arial" w:cs="Arial"/>
+          <w:i/>
+          <w:sz w:val="20"/>
+          <w:szCs w:val="20"/>
+          <w:lang w:val="es-CO"/>
+        </w:rPr>
+        <w:t>Letra E: busca en todos los cubículos del edificio pero en espiral por fila. Este tipo de recorrido solo se puede realizar si la cantidad de pisos del edificio es impar.</w:t>
+      </w:r>
+    </w:p>
+    <w:p>
+      <w:pPr>
+        <w:spacing w:after="0"/>
+        <w:rPr>
+          <w:rFonts w:ascii="Arial" w:eastAsia="Arial" w:hAnsi="Arial" w:cs="Arial"/>
+          <w:i/>
+          <w:sz w:val="20"/>
+          <w:szCs w:val="20"/>
+          <w:lang w:val="es-CO"/>
+        </w:rPr>
+      </w:pPr>
+    </w:p>
+    <w:p>
+      <w:pPr>
+        <w:spacing w:after="0"/>
+        <w:jc w:val="center"/>
+        <w:rPr>
+          <w:rFonts w:ascii="Arial" w:eastAsia="Arial" w:hAnsi="Arial" w:cs="Arial"/>
+          <w:i/>
+          <w:sz w:val="20"/>
+          <w:szCs w:val="20"/>
+        </w:rPr>
+      </w:pPr>
+      <w:r>
+        <w:rPr>
+          <w:rFonts w:ascii="Arial" w:eastAsia="Arial" w:hAnsi="Arial" w:cs="Arial"/>
+          <w:i/>
+          <w:noProof/>
+          <w:sz w:val="20"/>
+          <w:szCs w:val="20"/>
+        </w:rPr>
+        <w:drawing>
+          <wp:inline distT="114300" distB="114300" distL="114300" distR="114300">
+            <wp:extent cx="2371725" cy="2371725"/>
+            <wp:effectExtent l="0" t="0" r="0" b="0"/>
+            <wp:docPr id="3" name="image1.png"/>
+            <wp:cNvGraphicFramePr/>
+            <a:graphic xmlns:a="http://schemas.openxmlformats.org/drawingml/2006/main">
+              <a:graphicData uri="http://schemas.openxmlformats.org/drawingml/2006/picture">
+                <pic:pic xmlns:pic="http://schemas.openxmlformats.org/drawingml/2006/picture">
+                  <pic:nvPicPr>
+                    <pic:cNvPr id="0" name="image1.png"/>
+                    <pic:cNvPicPr preferRelativeResize="0"/>
+                  </pic:nvPicPr>
+                  <pic:blipFill>
+                    <a:blip r:embed="rId10"/>
+                    <a:srcRect/>
+                    <a:stretch>
+                      <a:fillRect/>
+                    </a:stretch>
+                  </pic:blipFill>
+                  <pic:spPr>
+                    <a:xfrm>
+                      <a:off x="0" y="0"/>
+                      <a:ext cx="2371725" cy="2371725"/>
+                    </a:xfrm>
+                    <a:prstGeom prst="rect">
+                      <a:avLst/>
+                    </a:prstGeom>
+                    <a:ln/>
+                  </pic:spPr>
+                </pic:pic>
+              </a:graphicData>
+            </a:graphic>
+          </wp:inline>
+        </w:drawing>
+      </w:r>
+    </w:p>
+    <w:p>
+      <w:pPr>
+        <w:spacing w:after="0"/>
+        <w:jc w:val="center"/>
+        <w:rPr>
+          <w:rFonts w:ascii="Arial" w:eastAsia="Arial" w:hAnsi="Arial" w:cs="Arial"/>
+          <w:i/>
+          <w:sz w:val="20"/>
+          <w:szCs w:val="20"/>
+          <w:lang w:val="es-CO"/>
+        </w:rPr>
+      </w:pPr>
+      <w:r>
+        <w:rPr>
+          <w:rFonts w:ascii="Arial" w:eastAsia="Arial" w:hAnsi="Arial" w:cs="Arial"/>
+          <w:i/>
+          <w:sz w:val="20"/>
+          <w:szCs w:val="20"/>
+          <w:lang w:val="es-CO"/>
+        </w:rPr>
+        <w:t>Figura 1. Espiral por fila</w:t>
+      </w:r>
+    </w:p>
+    <w:p>
+      <w:pPr>
+        <w:spacing w:after="0"/>
+        <w:ind w:left="720"/>
+        <w:rPr>
+          <w:lang w:val="es-CO"/>
+        </w:rPr>
+      </w:pPr>
+    </w:p>
+    <w:p>
+      <w:pPr>
+        <w:spacing w:after="0"/>
+        <w:jc w:val="both"/>
+        <w:rPr>
+          <w:lang w:val="es-CO"/>
+        </w:rPr>
+      </w:pPr>
+      <w:r>
+        <w:rPr>
+          <w:lang w:val="es-CO"/>
+        </w:rPr>
+        <w:t>Finalmente, se requiere que haga una búsqueda en espiral de los correos de todos los empleados dad un cargo específico.</w:t>
+      </w:r>
+    </w:p>
+    <w:p>
+      <w:pPr>
+        <w:spacing w:after="0"/>
+        <w:jc w:val="both"/>
+        <w:rPr>
+          <w:lang w:val="es-CO"/>
+        </w:rPr>
+      </w:pPr>
+    </w:p>
+    <w:p>
+      <w:pPr>
+        <w:widowControl w:val="0"/>
+        <w:spacing w:after="0" w:line="240" w:lineRule="auto"/>
+        <w:jc w:val="center"/>
+        <w:rPr>
+          <w:rFonts w:ascii="Arial" w:eastAsia="Arial" w:hAnsi="Arial" w:cs="Arial"/>
+          <w:i/>
+          <w:sz w:val="20"/>
+          <w:szCs w:val="20"/>
+        </w:rPr>
+      </w:pPr>
+      <w:r>
+        <w:rPr>
+          <w:rFonts w:ascii="Arial" w:eastAsia="Arial" w:hAnsi="Arial" w:cs="Arial"/>
+          <w:i/>
+          <w:noProof/>
+          <w:sz w:val="20"/>
+          <w:szCs w:val="20"/>
+        </w:rPr>
+        <w:drawing>
+          <wp:inline distT="114300" distB="114300" distL="114300" distR="114300">
+            <wp:extent cx="2238375" cy="2266950"/>
+            <wp:effectExtent l="0" t="0" r="0" b="0"/>
+            <wp:docPr id="4" name="image3.png"/>
+            <wp:cNvGraphicFramePr/>
+            <a:graphic xmlns:a="http://schemas.openxmlformats.org/drawingml/2006/main">
+              <a:graphicData uri="http://schemas.openxmlformats.org/drawingml/2006/picture">
+                <pic:pic xmlns:pic="http://schemas.openxmlformats.org/drawingml/2006/picture">
+                  <pic:nvPicPr>
+                    <pic:cNvPr id="0" name="image3.png"/>
+                    <pic:cNvPicPr preferRelativeResize="0"/>
+                  </pic:nvPicPr>
+                  <pic:blipFill>
+                    <a:blip r:embed="rId11"/>
+                    <a:srcRect/>
+                    <a:stretch>
+                      <a:fillRect/>
+                    </a:stretch>
+                  </pic:blipFill>
+                  <pic:spPr>
+                    <a:xfrm>
+                      <a:off x="0" y="0"/>
+                      <a:ext cx="2238375" cy="2266950"/>
+                    </a:xfrm>
+                    <a:prstGeom prst="rect">
+                      <a:avLst/>
+                    </a:prstGeom>
+                    <a:ln/>
+                  </pic:spPr>
+                </pic:pic>
+              </a:graphicData>
+            </a:graphic>
+          </wp:inline>
+        </w:drawing>
+      </w:r>
+    </w:p>
+    <w:p>
+      <w:pPr>
+        <w:widowControl w:val="0"/>
+        <w:spacing w:after="0" w:line="240" w:lineRule="auto"/>
+        <w:jc w:val="center"/>
+      </w:pPr>
       <w:proofErr w:type="spellStart"/>
       <w:r>
-        <w:t>programa</w:t>
+        <w:rPr>
+          <w:rFonts w:ascii="Arial" w:eastAsia="Arial" w:hAnsi="Arial" w:cs="Arial"/>
+          <w:i/>
+          <w:sz w:val="20"/>
+          <w:szCs w:val="20"/>
+        </w:rPr>
+        <w:t>Figura</w:t>
       </w:r>
       <w:proofErr w:type="spellEnd"/>
       <w:r>
-        <w:t xml:space="preserve"> </w:t>
+        <w:rPr>
+          <w:rFonts w:ascii="Arial" w:eastAsia="Arial" w:hAnsi="Arial" w:cs="Arial"/>
+          <w:i/>
+          <w:sz w:val="20"/>
+          <w:szCs w:val="20"/>
+        </w:rPr>
+        <w:t xml:space="preserve"> 2. </w:t>
       </w:r>
       <w:proofErr w:type="spellStart"/>
       <w:r>
-        <w:t>deberá</w:t>
+        <w:rPr>
+          <w:rFonts w:ascii="Arial" w:eastAsia="Arial" w:hAnsi="Arial" w:cs="Arial"/>
+          <w:i/>
+          <w:sz w:val="20"/>
+          <w:szCs w:val="20"/>
+        </w:rPr>
+        <w:t>Espiral</w:t>
       </w:r>
       <w:proofErr w:type="spellEnd"/>
       <w:r>
-        <w:t>:</w:t>
-      </w:r>
-    </w:p>
-    <w:p>
-      <w:pPr>
-        <w:spacing w:after="0"/>
-        <w:jc w:val="both"/>
-        <w:rPr>
-          <w:lang w:val="es-CO"/>
-        </w:rPr>
-      </w:pPr>
-      <w:r>
-        <w:rPr>
-          <w:lang w:val="es-CO"/>
-        </w:rPr>
-        <w:t>1.       Registrar las empresas según el modelo diagramado por usted</w:t>
-      </w:r>
-    </w:p>
-    <w:p>
-      <w:pPr>
-        <w:spacing w:after="0"/>
-        <w:jc w:val="both"/>
-        <w:rPr>
-          <w:lang w:val="es-CO"/>
-        </w:rPr>
-      </w:pPr>
-      <w:r>
-        <w:rPr>
-          <w:lang w:val="es-CO"/>
-        </w:rPr>
-        <w:t>2.       Desplegar en un listado toda la información ingresada</w:t>
-      </w:r>
-    </w:p>
-    <w:p>
-      <w:pPr>
-        <w:spacing w:after="0"/>
-        <w:jc w:val="both"/>
-        <w:rPr>
-          <w:lang w:val="es-CO"/>
-        </w:rPr>
-      </w:pPr>
-      <w:r>
-        <w:rPr>
-          <w:lang w:val="es-CO"/>
-        </w:rPr>
-        <w:t>4.       Agregar una empresa de fabricación de alimentos, para lo cual usted investigará que la hace diferente</w:t>
-      </w:r>
-    </w:p>
-    <w:p>
-      <w:pPr>
-        <w:spacing w:after="0"/>
-        <w:jc w:val="both"/>
-        <w:rPr>
-          <w:sz w:val="24"/>
-          <w:szCs w:val="24"/>
-          <w:lang w:val="es-CO"/>
-        </w:rPr>
-      </w:pPr>
+        <w:rPr>
+          <w:rFonts w:ascii="Arial" w:eastAsia="Arial" w:hAnsi="Arial" w:cs="Arial"/>
+          <w:i/>
+          <w:sz w:val="20"/>
+          <w:szCs w:val="20"/>
+        </w:rPr>
+        <w:t xml:space="preserve"> por </w:t>
+      </w:r>
+      <w:proofErr w:type="spellStart"/>
+      <w:r>
+        <w:rPr>
+          <w:rFonts w:ascii="Arial" w:eastAsia="Arial" w:hAnsi="Arial" w:cs="Arial"/>
+          <w:i/>
+          <w:sz w:val="20"/>
+          <w:szCs w:val="20"/>
+        </w:rPr>
+        <w:t>columna</w:t>
+      </w:r>
+      <w:proofErr w:type="spellEnd"/>
+    </w:p>
+    <w:p>
+      <w:pPr>
+        <w:spacing w:after="0"/>
+        <w:jc w:val="both"/>
+      </w:pPr>
+      <w:bookmarkStart w:id="0" w:name="_GoBack"/>
+      <w:bookmarkEnd w:id="0"/>
     </w:p>
     <w:sectPr>
-      <w:headerReference w:type="even" r:id="rId8"/>
-      <w:headerReference w:type="default" r:id="rId9"/>
-      <w:footerReference w:type="even" r:id="rId10"/>
-      <w:footerReference w:type="default" r:id="rId11"/>
-      <w:headerReference w:type="first" r:id="rId12"/>
-      <w:footerReference w:type="first" r:id="rId13"/>
+      <w:headerReference w:type="even" r:id="rId12"/>
+      <w:headerReference w:type="default" r:id="rId13"/>
+      <w:footerReference w:type="even" r:id="rId14"/>
+      <w:footerReference w:type="default" r:id="rId15"/>
+      <w:headerReference w:type="first" r:id="rId16"/>
+      <w:footerReference w:type="first" r:id="rId17"/>
       <w:pgSz w:w="11906" w:h="16838"/>
       <w:pgMar w:top="567" w:right="851" w:bottom="567" w:left="851" w:header="0" w:footer="720" w:gutter="0"/>
       <w:pgNumType w:start="1"/>
@@ -2115,7 +3039,7 @@
   </w:p>
   <w:tbl>
     <w:tblPr>
-      <w:tblStyle w:val="a0"/>
+      <w:tblStyle w:val="a1"/>
       <w:tblW w:w="9854" w:type="dxa"/>
       <w:tblInd w:w="0" w:type="dxa"/>
       <w:tblLayout w:type="fixed"/>
@@ -2148,13 +3072,13 @@
               <wp:inline distT="0" distB="0" distL="0" distR="0">
                 <wp:extent cx="1607185" cy="530225"/>
                 <wp:effectExtent l="0" t="0" r="0" b="0"/>
-                <wp:docPr id="2" name="image2.jpg" descr="A description..."/>
+                <wp:docPr id="2" name="image4.jpg" descr="A description..."/>
                 <wp:cNvGraphicFramePr/>
                 <a:graphic xmlns:a="http://schemas.openxmlformats.org/drawingml/2006/main">
                   <a:graphicData uri="http://schemas.openxmlformats.org/drawingml/2006/picture">
                     <pic:pic xmlns:pic="http://schemas.openxmlformats.org/drawingml/2006/picture">
                       <pic:nvPicPr>
-                        <pic:cNvPr id="0" name="image2.jpg" descr="A description..."/>
+                        <pic:cNvPr id="0" name="image4.jpg" descr="A description..."/>
                         <pic:cNvPicPr preferRelativeResize="0"/>
                       </pic:nvPicPr>
                       <pic:blipFill>
@@ -2281,111 +3205,450 @@
 <file path=word/numbering.xml><?xml version="1.0" encoding="utf-8"?>
 <w:numbering xmlns:wpc="http://schemas.microsoft.com/office/word/2010/wordprocessingCanvas" xmlns:cx="http://schemas.microsoft.com/office/drawing/2014/chartex" xmlns:cx1="http://schemas.microsoft.com/office/drawing/2015/9/8/chartex" xmlns:cx2="http://schemas.microsoft.com/office/drawing/2015/10/21/chartex" xmlns:cx3="http://schemas.microsoft.com/office/drawing/2016/5/9/chartex" xmlns:cx4="http://schemas.microsoft.com/office/drawing/2016/5/10/chartex" xmlns:cx5="http://schemas.microsoft.com/office/drawing/2016/5/11/chartex" xmlns:cx6="http://schemas.microsoft.com/office/drawing/2016/5/12/chartex" xmlns:cx7="http://schemas.microsoft.com/office/drawing/2016/5/13/chartex" xmlns:cx8="http://schemas.microsoft.com/office/drawing/2016/5/14/chartex" xmlns:mc="http://schemas.openxmlformats.org/markup-compatibility/2006" xmlns:aink="http://schemas.microsoft.com/office/drawing/2016/ink" xmlns:am3d="http://schemas.microsoft.com/office/drawing/2017/model3d" xmlns:o="urn:schemas-microsoft-com:office:office" xmlns:r="http://schemas.openxmlformats.org/officeDocument/2006/relationships" xmlns:m="http://schemas.openxmlformats.org/officeDocument/2006/math" xmlns:v="urn:schemas-microsoft-com:vml" xmlns:wp14="http://schemas.microsoft.com/office/word/2010/wordprocessingDrawing" xmlns:wp="http://schemas.openxmlformats.org/drawingml/2006/wordprocessingDrawing" xmlns:w10="urn:schemas-microsoft-com:office:word" xmlns:w="http://schemas.openxmlformats.org/wordprocessingml/2006/main" xmlns:w14="http://schemas.microsoft.com/office/word/2010/wordml" xmlns:w15="http://schemas.microsoft.com/office/word/2012/wordml" xmlns:w16cid="http://schemas.microsoft.com/office/word/2016/wordml/cid" xmlns:w16se="http://schemas.microsoft.com/office/word/2015/wordml/symex" xmlns:wpg="http://schemas.microsoft.com/office/word/2010/wordprocessingGroup" xmlns:wpi="http://schemas.microsoft.com/office/word/2010/wordprocessingInk" xmlns:wne="http://schemas.microsoft.com/office/word/2006/wordml" xmlns:wps="http://schemas.microsoft.com/office/word/2010/wordprocessingShape" mc:Ignorable="w14 w15 w16se w16cid wp14">
   <w:abstractNum w:abstractNumId="0" w15:restartNumberingAfterBreak="0">
-    <w:nsid w:val="365A5992"/>
+    <w:nsid w:val="00BD0B57"/>
     <w:multiLevelType w:val="multilevel"/>
-    <w:tmpl w:val="2260495A"/>
+    <w:tmpl w:val="68AE3C7C"/>
     <w:lvl w:ilvl="0">
+      <w:start w:val="1"/>
+      <w:numFmt w:val="decimal"/>
+      <w:lvlText w:val="%1."/>
+      <w:lvlJc w:val="left"/>
+      <w:pPr>
+        <w:ind w:left="720" w:hanging="360"/>
+      </w:pPr>
+      <w:rPr>
+        <w:u w:val="none"/>
+      </w:rPr>
+    </w:lvl>
+    <w:lvl w:ilvl="1">
+      <w:start w:val="1"/>
+      <w:numFmt w:val="lowerLetter"/>
+      <w:lvlText w:val="%2."/>
+      <w:lvlJc w:val="left"/>
+      <w:pPr>
+        <w:ind w:left="1440" w:hanging="360"/>
+      </w:pPr>
+      <w:rPr>
+        <w:u w:val="none"/>
+      </w:rPr>
+    </w:lvl>
+    <w:lvl w:ilvl="2">
+      <w:start w:val="1"/>
+      <w:numFmt w:val="lowerRoman"/>
+      <w:lvlText w:val="%3."/>
+      <w:lvlJc w:val="right"/>
+      <w:pPr>
+        <w:ind w:left="2160" w:hanging="360"/>
+      </w:pPr>
+      <w:rPr>
+        <w:u w:val="none"/>
+      </w:rPr>
+    </w:lvl>
+    <w:lvl w:ilvl="3">
+      <w:start w:val="1"/>
+      <w:numFmt w:val="decimal"/>
+      <w:lvlText w:val="%4."/>
+      <w:lvlJc w:val="left"/>
+      <w:pPr>
+        <w:ind w:left="2880" w:hanging="360"/>
+      </w:pPr>
+      <w:rPr>
+        <w:u w:val="none"/>
+      </w:rPr>
+    </w:lvl>
+    <w:lvl w:ilvl="4">
+      <w:start w:val="1"/>
+      <w:numFmt w:val="lowerLetter"/>
+      <w:lvlText w:val="%5."/>
+      <w:lvlJc w:val="left"/>
+      <w:pPr>
+        <w:ind w:left="3600" w:hanging="360"/>
+      </w:pPr>
+      <w:rPr>
+        <w:u w:val="none"/>
+      </w:rPr>
+    </w:lvl>
+    <w:lvl w:ilvl="5">
+      <w:start w:val="1"/>
+      <w:numFmt w:val="lowerRoman"/>
+      <w:lvlText w:val="%6."/>
+      <w:lvlJc w:val="right"/>
+      <w:pPr>
+        <w:ind w:left="4320" w:hanging="360"/>
+      </w:pPr>
+      <w:rPr>
+        <w:u w:val="none"/>
+      </w:rPr>
+    </w:lvl>
+    <w:lvl w:ilvl="6">
+      <w:start w:val="1"/>
+      <w:numFmt w:val="decimal"/>
+      <w:lvlText w:val="%7."/>
+      <w:lvlJc w:val="left"/>
+      <w:pPr>
+        <w:ind w:left="5040" w:hanging="360"/>
+      </w:pPr>
+      <w:rPr>
+        <w:u w:val="none"/>
+      </w:rPr>
+    </w:lvl>
+    <w:lvl w:ilvl="7">
+      <w:start w:val="1"/>
+      <w:numFmt w:val="lowerLetter"/>
+      <w:lvlText w:val="%8."/>
+      <w:lvlJc w:val="left"/>
+      <w:pPr>
+        <w:ind w:left="5760" w:hanging="360"/>
+      </w:pPr>
+      <w:rPr>
+        <w:u w:val="none"/>
+      </w:rPr>
+    </w:lvl>
+    <w:lvl w:ilvl="8">
+      <w:start w:val="1"/>
+      <w:numFmt w:val="lowerRoman"/>
+      <w:lvlText w:val="%9."/>
+      <w:lvlJc w:val="right"/>
+      <w:pPr>
+        <w:ind w:left="6480" w:hanging="360"/>
+      </w:pPr>
+      <w:rPr>
+        <w:u w:val="none"/>
+      </w:rPr>
+    </w:lvl>
+  </w:abstractNum>
+  <w:abstractNum w:abstractNumId="1" w15:restartNumberingAfterBreak="0">
+    <w:nsid w:val="3F560782"/>
+    <w:multiLevelType w:val="multilevel"/>
+    <w:tmpl w:val="77DA42C8"/>
+    <w:lvl w:ilvl="0">
+      <w:start w:val="1"/>
+      <w:numFmt w:val="decimal"/>
+      <w:lvlText w:val="%1."/>
+      <w:lvlJc w:val="left"/>
+      <w:pPr>
+        <w:ind w:left="720" w:hanging="360"/>
+      </w:pPr>
+      <w:rPr>
+        <w:u w:val="none"/>
+      </w:rPr>
+    </w:lvl>
+    <w:lvl w:ilvl="1">
+      <w:start w:val="1"/>
+      <w:numFmt w:val="lowerLetter"/>
+      <w:lvlText w:val="%2."/>
+      <w:lvlJc w:val="left"/>
+      <w:pPr>
+        <w:ind w:left="1440" w:hanging="360"/>
+      </w:pPr>
+      <w:rPr>
+        <w:u w:val="none"/>
+      </w:rPr>
+    </w:lvl>
+    <w:lvl w:ilvl="2">
+      <w:start w:val="1"/>
+      <w:numFmt w:val="lowerRoman"/>
+      <w:lvlText w:val="%3."/>
+      <w:lvlJc w:val="right"/>
+      <w:pPr>
+        <w:ind w:left="2160" w:hanging="360"/>
+      </w:pPr>
+      <w:rPr>
+        <w:u w:val="none"/>
+      </w:rPr>
+    </w:lvl>
+    <w:lvl w:ilvl="3">
+      <w:start w:val="1"/>
+      <w:numFmt w:val="decimal"/>
+      <w:lvlText w:val="%4."/>
+      <w:lvlJc w:val="left"/>
+      <w:pPr>
+        <w:ind w:left="2880" w:hanging="360"/>
+      </w:pPr>
+      <w:rPr>
+        <w:u w:val="none"/>
+      </w:rPr>
+    </w:lvl>
+    <w:lvl w:ilvl="4">
+      <w:start w:val="1"/>
+      <w:numFmt w:val="lowerLetter"/>
+      <w:lvlText w:val="%5."/>
+      <w:lvlJc w:val="left"/>
+      <w:pPr>
+        <w:ind w:left="3600" w:hanging="360"/>
+      </w:pPr>
+      <w:rPr>
+        <w:u w:val="none"/>
+      </w:rPr>
+    </w:lvl>
+    <w:lvl w:ilvl="5">
+      <w:start w:val="1"/>
+      <w:numFmt w:val="lowerRoman"/>
+      <w:lvlText w:val="%6."/>
+      <w:lvlJc w:val="right"/>
+      <w:pPr>
+        <w:ind w:left="4320" w:hanging="360"/>
+      </w:pPr>
+      <w:rPr>
+        <w:u w:val="none"/>
+      </w:rPr>
+    </w:lvl>
+    <w:lvl w:ilvl="6">
+      <w:start w:val="1"/>
+      <w:numFmt w:val="decimal"/>
+      <w:lvlText w:val="%7."/>
+      <w:lvlJc w:val="left"/>
+      <w:pPr>
+        <w:ind w:left="5040" w:hanging="360"/>
+      </w:pPr>
+      <w:rPr>
+        <w:u w:val="none"/>
+      </w:rPr>
+    </w:lvl>
+    <w:lvl w:ilvl="7">
+      <w:start w:val="1"/>
+      <w:numFmt w:val="lowerLetter"/>
+      <w:lvlText w:val="%8."/>
+      <w:lvlJc w:val="left"/>
+      <w:pPr>
+        <w:ind w:left="5760" w:hanging="360"/>
+      </w:pPr>
+      <w:rPr>
+        <w:u w:val="none"/>
+      </w:rPr>
+    </w:lvl>
+    <w:lvl w:ilvl="8">
+      <w:start w:val="1"/>
+      <w:numFmt w:val="lowerRoman"/>
+      <w:lvlText w:val="%9."/>
+      <w:lvlJc w:val="right"/>
+      <w:pPr>
+        <w:ind w:left="6480" w:hanging="360"/>
+      </w:pPr>
+      <w:rPr>
+        <w:u w:val="none"/>
+      </w:rPr>
+    </w:lvl>
+  </w:abstractNum>
+  <w:abstractNum w:abstractNumId="2" w15:restartNumberingAfterBreak="0">
+    <w:nsid w:val="3FCD4FB2"/>
+    <w:multiLevelType w:val="multilevel"/>
+    <w:tmpl w:val="50D21DC2"/>
+    <w:lvl w:ilvl="0">
+      <w:start w:val="1"/>
+      <w:numFmt w:val="bullet"/>
+      <w:lvlText w:val="➢"/>
+      <w:lvlJc w:val="left"/>
+      <w:pPr>
+        <w:ind w:left="720" w:hanging="360"/>
+      </w:pPr>
+      <w:rPr>
+        <w:u w:val="none"/>
+      </w:rPr>
+    </w:lvl>
+    <w:lvl w:ilvl="1">
+      <w:start w:val="1"/>
+      <w:numFmt w:val="bullet"/>
+      <w:lvlText w:val="○"/>
+      <w:lvlJc w:val="left"/>
+      <w:pPr>
+        <w:ind w:left="1440" w:hanging="360"/>
+      </w:pPr>
+      <w:rPr>
+        <w:u w:val="none"/>
+      </w:rPr>
+    </w:lvl>
+    <w:lvl w:ilvl="2">
+      <w:start w:val="1"/>
+      <w:numFmt w:val="bullet"/>
+      <w:lvlText w:val="■"/>
+      <w:lvlJc w:val="left"/>
+      <w:pPr>
+        <w:ind w:left="2160" w:hanging="360"/>
+      </w:pPr>
+      <w:rPr>
+        <w:u w:val="none"/>
+      </w:rPr>
+    </w:lvl>
+    <w:lvl w:ilvl="3">
       <w:start w:val="1"/>
       <w:numFmt w:val="bullet"/>
       <w:lvlText w:val="●"/>
       <w:lvlJc w:val="left"/>
       <w:pPr>
-        <w:ind w:left="720" w:hanging="360"/>
-      </w:pPr>
-      <w:rPr>
-        <w:u w:val="none"/>
-      </w:rPr>
-    </w:lvl>
-    <w:lvl w:ilvl="1">
+        <w:ind w:left="2880" w:hanging="360"/>
+      </w:pPr>
+      <w:rPr>
+        <w:u w:val="none"/>
+      </w:rPr>
+    </w:lvl>
+    <w:lvl w:ilvl="4">
       <w:start w:val="1"/>
       <w:numFmt w:val="bullet"/>
       <w:lvlText w:val="○"/>
       <w:lvlJc w:val="left"/>
       <w:pPr>
-        <w:ind w:left="1440" w:hanging="360"/>
-      </w:pPr>
-      <w:rPr>
-        <w:u w:val="none"/>
-      </w:rPr>
-    </w:lvl>
-    <w:lvl w:ilvl="2">
+        <w:ind w:left="3600" w:hanging="360"/>
+      </w:pPr>
+      <w:rPr>
+        <w:u w:val="none"/>
+      </w:rPr>
+    </w:lvl>
+    <w:lvl w:ilvl="5">
       <w:start w:val="1"/>
       <w:numFmt w:val="bullet"/>
       <w:lvlText w:val="■"/>
       <w:lvlJc w:val="left"/>
       <w:pPr>
-        <w:ind w:left="2160" w:hanging="360"/>
-      </w:pPr>
-      <w:rPr>
-        <w:u w:val="none"/>
-      </w:rPr>
-    </w:lvl>
-    <w:lvl w:ilvl="3">
+        <w:ind w:left="4320" w:hanging="360"/>
+      </w:pPr>
+      <w:rPr>
+        <w:u w:val="none"/>
+      </w:rPr>
+    </w:lvl>
+    <w:lvl w:ilvl="6">
       <w:start w:val="1"/>
       <w:numFmt w:val="bullet"/>
       <w:lvlText w:val="●"/>
       <w:lvlJc w:val="left"/>
       <w:pPr>
-        <w:ind w:left="2880" w:hanging="360"/>
-      </w:pPr>
-      <w:rPr>
-        <w:u w:val="none"/>
-      </w:rPr>
-    </w:lvl>
-    <w:lvl w:ilvl="4">
+        <w:ind w:left="5040" w:hanging="360"/>
+      </w:pPr>
+      <w:rPr>
+        <w:u w:val="none"/>
+      </w:rPr>
+    </w:lvl>
+    <w:lvl w:ilvl="7">
       <w:start w:val="1"/>
       <w:numFmt w:val="bullet"/>
       <w:lvlText w:val="○"/>
       <w:lvlJc w:val="left"/>
       <w:pPr>
-        <w:ind w:left="3600" w:hanging="360"/>
-      </w:pPr>
-      <w:rPr>
-        <w:u w:val="none"/>
-      </w:rPr>
-    </w:lvl>
-    <w:lvl w:ilvl="5">
+        <w:ind w:left="5760" w:hanging="360"/>
+      </w:pPr>
+      <w:rPr>
+        <w:u w:val="none"/>
+      </w:rPr>
+    </w:lvl>
+    <w:lvl w:ilvl="8">
       <w:start w:val="1"/>
       <w:numFmt w:val="bullet"/>
       <w:lvlText w:val="■"/>
       <w:lvlJc w:val="left"/>
       <w:pPr>
-        <w:ind w:left="4320" w:hanging="360"/>
-      </w:pPr>
-      <w:rPr>
-        <w:u w:val="none"/>
-      </w:rPr>
-    </w:lvl>
-    <w:lvl w:ilvl="6">
+        <w:ind w:left="6480" w:hanging="360"/>
+      </w:pPr>
+      <w:rPr>
+        <w:u w:val="none"/>
+      </w:rPr>
+    </w:lvl>
+  </w:abstractNum>
+  <w:abstractNum w:abstractNumId="3" w15:restartNumberingAfterBreak="0">
+    <w:nsid w:val="5DD574C0"/>
+    <w:multiLevelType w:val="multilevel"/>
+    <w:tmpl w:val="7E3C4326"/>
+    <w:lvl w:ilvl="0">
       <w:start w:val="1"/>
       <w:numFmt w:val="bullet"/>
       <w:lvlText w:val="●"/>
       <w:lvlJc w:val="left"/>
       <w:pPr>
-        <w:ind w:left="5040" w:hanging="360"/>
-      </w:pPr>
-      <w:rPr>
-        <w:u w:val="none"/>
-      </w:rPr>
-    </w:lvl>
-    <w:lvl w:ilvl="7">
+        <w:ind w:left="720" w:hanging="360"/>
+      </w:pPr>
+      <w:rPr>
+        <w:u w:val="none"/>
+      </w:rPr>
+    </w:lvl>
+    <w:lvl w:ilvl="1">
       <w:start w:val="1"/>
       <w:numFmt w:val="bullet"/>
       <w:lvlText w:val="○"/>
       <w:lvlJc w:val="left"/>
       <w:pPr>
-        <w:ind w:left="5760" w:hanging="360"/>
-      </w:pPr>
-      <w:rPr>
-        <w:u w:val="none"/>
-      </w:rPr>
-    </w:lvl>
-    <w:lvl w:ilvl="8">
+        <w:ind w:left="1440" w:hanging="360"/>
+      </w:pPr>
+      <w:rPr>
+        <w:u w:val="none"/>
+      </w:rPr>
+    </w:lvl>
+    <w:lvl w:ilvl="2">
       <w:start w:val="1"/>
       <w:numFmt w:val="bullet"/>
       <w:lvlText w:val="■"/>
       <w:lvlJc w:val="left"/>
       <w:pPr>
+        <w:ind w:left="2160" w:hanging="360"/>
+      </w:pPr>
+      <w:rPr>
+        <w:u w:val="none"/>
+      </w:rPr>
+    </w:lvl>
+    <w:lvl w:ilvl="3">
+      <w:start w:val="1"/>
+      <w:numFmt w:val="bullet"/>
+      <w:lvlText w:val="●"/>
+      <w:lvlJc w:val="left"/>
+      <w:pPr>
+        <w:ind w:left="2880" w:hanging="360"/>
+      </w:pPr>
+      <w:rPr>
+        <w:u w:val="none"/>
+      </w:rPr>
+    </w:lvl>
+    <w:lvl w:ilvl="4">
+      <w:start w:val="1"/>
+      <w:numFmt w:val="bullet"/>
+      <w:lvlText w:val="○"/>
+      <w:lvlJc w:val="left"/>
+      <w:pPr>
+        <w:ind w:left="3600" w:hanging="360"/>
+      </w:pPr>
+      <w:rPr>
+        <w:u w:val="none"/>
+      </w:rPr>
+    </w:lvl>
+    <w:lvl w:ilvl="5">
+      <w:start w:val="1"/>
+      <w:numFmt w:val="bullet"/>
+      <w:lvlText w:val="■"/>
+      <w:lvlJc w:val="left"/>
+      <w:pPr>
+        <w:ind w:left="4320" w:hanging="360"/>
+      </w:pPr>
+      <w:rPr>
+        <w:u w:val="none"/>
+      </w:rPr>
+    </w:lvl>
+    <w:lvl w:ilvl="6">
+      <w:start w:val="1"/>
+      <w:numFmt w:val="bullet"/>
+      <w:lvlText w:val="●"/>
+      <w:lvlJc w:val="left"/>
+      <w:pPr>
+        <w:ind w:left="5040" w:hanging="360"/>
+      </w:pPr>
+      <w:rPr>
+        <w:u w:val="none"/>
+      </w:rPr>
+    </w:lvl>
+    <w:lvl w:ilvl="7">
+      <w:start w:val="1"/>
+      <w:numFmt w:val="bullet"/>
+      <w:lvlText w:val="○"/>
+      <w:lvlJc w:val="left"/>
+      <w:pPr>
+        <w:ind w:left="5760" w:hanging="360"/>
+      </w:pPr>
+      <w:rPr>
+        <w:u w:val="none"/>
+      </w:rPr>
+    </w:lvl>
+    <w:lvl w:ilvl="8">
+      <w:start w:val="1"/>
+      <w:numFmt w:val="bullet"/>
+      <w:lvlText w:val="■"/>
+      <w:lvlJc w:val="left"/>
+      <w:pPr>
         <w:ind w:left="6480" w:hanging="360"/>
       </w:pPr>
       <w:rPr>
@@ -2393,10 +3656,10 @@
       </w:rPr>
     </w:lvl>
   </w:abstractNum>
-  <w:abstractNum w:abstractNumId="1" w15:restartNumberingAfterBreak="0">
-    <w:nsid w:val="3FDD34E7"/>
+  <w:abstractNum w:abstractNumId="4" w15:restartNumberingAfterBreak="0">
+    <w:nsid w:val="781A5013"/>
     <w:multiLevelType w:val="multilevel"/>
-    <w:tmpl w:val="91ACEB24"/>
+    <w:tmpl w:val="818C542E"/>
     <w:lvl w:ilvl="0">
       <w:start w:val="1"/>
       <w:numFmt w:val="decimal"/>
@@ -2506,14 +3769,14 @@
       </w:rPr>
     </w:lvl>
   </w:abstractNum>
-  <w:abstractNum w:abstractNumId="2" w15:restartNumberingAfterBreak="0">
-    <w:nsid w:val="43805508"/>
+  <w:abstractNum w:abstractNumId="5" w15:restartNumberingAfterBreak="0">
+    <w:nsid w:val="7B960D30"/>
     <w:multiLevelType w:val="multilevel"/>
-    <w:tmpl w:val="D5AA911E"/>
+    <w:tmpl w:val="339EACC6"/>
     <w:lvl w:ilvl="0">
       <w:start w:val="1"/>
-      <w:numFmt w:val="decimal"/>
-      <w:lvlText w:val="%1."/>
+      <w:numFmt w:val="bullet"/>
+      <w:lvlText w:val="●"/>
       <w:lvlJc w:val="left"/>
       <w:pPr>
         <w:ind w:left="720" w:hanging="360"/>
@@ -2524,8 +3787,8 @@
     </w:lvl>
     <w:lvl w:ilvl="1">
       <w:start w:val="1"/>
-      <w:numFmt w:val="lowerLetter"/>
-      <w:lvlText w:val="%2."/>
+      <w:numFmt w:val="bullet"/>
+      <w:lvlText w:val="○"/>
       <w:lvlJc w:val="left"/>
       <w:pPr>
         <w:ind w:left="1440" w:hanging="360"/>
@@ -2536,9 +3799,9 @@
     </w:lvl>
     <w:lvl w:ilvl="2">
       <w:start w:val="1"/>
-      <w:numFmt w:val="lowerRoman"/>
-      <w:lvlText w:val="%3."/>
-      <w:lvlJc w:val="right"/>
+      <w:numFmt w:val="bullet"/>
+      <w:lvlText w:val="■"/>
+      <w:lvlJc w:val="left"/>
       <w:pPr>
         <w:ind w:left="2160" w:hanging="360"/>
       </w:pPr>
@@ -2548,8 +3811,8 @@
     </w:lvl>
     <w:lvl w:ilvl="3">
       <w:start w:val="1"/>
-      <w:numFmt w:val="decimal"/>
-      <w:lvlText w:val="%4."/>
+      <w:numFmt w:val="bullet"/>
+      <w:lvlText w:val="●"/>
       <w:lvlJc w:val="left"/>
       <w:pPr>
         <w:ind w:left="2880" w:hanging="360"/>
@@ -2560,8 +3823,8 @@
     </w:lvl>
     <w:lvl w:ilvl="4">
       <w:start w:val="1"/>
-      <w:numFmt w:val="lowerLetter"/>
-      <w:lvlText w:val="%5."/>
+      <w:numFmt w:val="bullet"/>
+      <w:lvlText w:val="○"/>
       <w:lvlJc w:val="left"/>
       <w:pPr>
         <w:ind w:left="3600" w:hanging="360"/>
@@ -2572,9 +3835,9 @@
     </w:lvl>
     <w:lvl w:ilvl="5">
       <w:start w:val="1"/>
-      <w:numFmt w:val="lowerRoman"/>
-      <w:lvlText w:val="%6."/>
-      <w:lvlJc w:val="right"/>
+      <w:numFmt w:val="bullet"/>
+      <w:lvlText w:val="■"/>
+      <w:lvlJc w:val="left"/>
       <w:pPr>
         <w:ind w:left="4320" w:hanging="360"/>
       </w:pPr>
@@ -2584,8 +3847,8 @@
     </w:lvl>
     <w:lvl w:ilvl="6">
       <w:start w:val="1"/>
-      <w:numFmt w:val="decimal"/>
-      <w:lvlText w:val="%7."/>
+      <w:numFmt w:val="bullet"/>
+      <w:lvlText w:val="●"/>
       <w:lvlJc w:val="left"/>
       <w:pPr>
         <w:ind w:left="5040" w:hanging="360"/>
@@ -2596,8 +3859,8 @@
     </w:lvl>
     <w:lvl w:ilvl="7">
       <w:start w:val="1"/>
-      <w:numFmt w:val="lowerLetter"/>
-      <w:lvlText w:val="%8."/>
+      <w:numFmt w:val="bullet"/>
+      <w:lvlText w:val="○"/>
       <w:lvlJc w:val="left"/>
       <w:pPr>
         <w:ind w:left="5760" w:hanging="360"/>
@@ -2608,9 +3871,9 @@
     </w:lvl>
     <w:lvl w:ilvl="8">
       <w:start w:val="1"/>
-      <w:numFmt w:val="lowerRoman"/>
-      <w:lvlText w:val="%9."/>
-      <w:lvlJc w:val="right"/>
+      <w:numFmt w:val="bullet"/>
+      <w:lvlText w:val="■"/>
+      <w:lvlJc w:val="left"/>
       <w:pPr>
         <w:ind w:left="6480" w:hanging="360"/>
       </w:pPr>
@@ -2620,13 +3883,22 @@
     </w:lvl>
   </w:abstractNum>
   <w:num w:numId="1">
-    <w:abstractNumId w:val="0"/>
+    <w:abstractNumId w:val="3"/>
   </w:num>
   <w:num w:numId="2">
     <w:abstractNumId w:val="1"/>
   </w:num>
   <w:num w:numId="3">
     <w:abstractNumId w:val="2"/>
+  </w:num>
+  <w:num w:numId="4">
+    <w:abstractNumId w:val="4"/>
+  </w:num>
+  <w:num w:numId="5">
+    <w:abstractNumId w:val="0"/>
+  </w:num>
+  <w:num w:numId="6">
+    <w:abstractNumId w:val="5"/>
   </w:num>
 </w:numbering>
 </file>
@@ -3243,6 +4515,19 @@
   </w:style>
   <w:style w:type="table" w:customStyle="1" w:styleId="a0">
     <w:basedOn w:val="TableNormal"/>
+    <w:tblPr>
+      <w:tblStyleRowBandSize w:val="1"/>
+      <w:tblStyleColBandSize w:val="1"/>
+      <w:tblCellMar>
+        <w:top w:w="100" w:type="dxa"/>
+        <w:left w:w="100" w:type="dxa"/>
+        <w:bottom w:w="100" w:type="dxa"/>
+        <w:right w:w="100" w:type="dxa"/>
+      </w:tblCellMar>
+    </w:tblPr>
+  </w:style>
+  <w:style w:type="table" w:customStyle="1" w:styleId="a1">
+    <w:basedOn w:val="TableNormal"/>
     <w:pPr>
       <w:spacing w:after="0" w:line="240" w:lineRule="auto"/>
     </w:pPr>
@@ -3261,7 +4546,7 @@
     <w:link w:val="EncabezadoCar"/>
     <w:uiPriority w:val="99"/>
     <w:unhideWhenUsed/>
-    <w:rsid w:val="00F879A5"/>
+    <w:rsid w:val="000D11D0"/>
     <w:pPr>
       <w:tabs>
         <w:tab w:val="clear" w:pos="708"/>
@@ -3276,7 +4561,7 @@
     <w:basedOn w:val="Fuentedeprrafopredeter"/>
     <w:link w:val="Encabezado"/>
     <w:uiPriority w:val="99"/>
-    <w:rsid w:val="00F879A5"/>
+    <w:rsid w:val="000D11D0"/>
   </w:style>
   <w:style w:type="paragraph" w:styleId="Piedepgina">
     <w:name w:val="footer"/>
@@ -3284,7 +4569,7 @@
     <w:link w:val="PiedepginaCar"/>
     <w:uiPriority w:val="99"/>
     <w:unhideWhenUsed/>
-    <w:rsid w:val="00F879A5"/>
+    <w:rsid w:val="000D11D0"/>
     <w:pPr>
       <w:tabs>
         <w:tab w:val="clear" w:pos="708"/>
@@ -3299,7 +4584,7 @@
     <w:basedOn w:val="Fuentedeprrafopredeter"/>
     <w:link w:val="Piedepgina"/>
     <w:uiPriority w:val="99"/>
-    <w:rsid w:val="00F879A5"/>
+    <w:rsid w:val="000D11D0"/>
   </w:style>
   <w:style w:type="paragraph" w:styleId="Textodeglobo">
     <w:name w:val="Balloon Text"/>
@@ -3308,7 +4593,7 @@
     <w:uiPriority w:val="99"/>
     <w:semiHidden/>
     <w:unhideWhenUsed/>
-    <w:rsid w:val="00F879A5"/>
+    <w:rsid w:val="000D11D0"/>
     <w:pPr>
       <w:spacing w:after="0" w:line="240" w:lineRule="auto"/>
     </w:pPr>
@@ -3324,7 +4609,7 @@
     <w:link w:val="Textodeglobo"/>
     <w:uiPriority w:val="99"/>
     <w:semiHidden/>
-    <w:rsid w:val="00F879A5"/>
+    <w:rsid w:val="000D11D0"/>
     <w:rPr>
       <w:rFonts w:ascii="Times New Roman" w:hAnsi="Times New Roman" w:cs="Times New Roman"/>
       <w:sz w:val="18"/>

</xml_diff>

<commit_message>
MAJOR UPDATE: Main is fully working, few functions are missing like search cubicles and show businesses info
</commit_message>
<xml_diff>
--- a/docs/AP1_LAB5_Bussiness.docx
+++ b/docs/AP1_LAB5_Bussiness.docx
@@ -1037,7 +1037,27 @@
           <w:highlight w:val="yellow"/>
           <w:lang w:val="es-CO"/>
         </w:rPr>
-        <w:t>Las empresas de fabricación pueden producir varios productos y si la empresa decide especializarse en la fabricación de medicamentos, debe almacenar la información reglamentaria dada por el invima,  registro sanitario, estado (Vigente, No renovado), vencimiento(Mes y año) y Modalidad (fabricar y exportar, fabricar y vender, importar y vender).</w:t>
+        <w:t>Las empresas de fabricación pueden producir varios productos y si la empresa decide especializarse en la fabricación de medicamentos, debe</w:t>
+      </w:r>
+      <w:r>
+        <w:rPr>
+          <w:sz w:val="24"/>
+          <w:szCs w:val="24"/>
+          <w:highlight w:val="yellow"/>
+          <w:lang w:val="es-CO"/>
+        </w:rPr>
+        <w:tab/>
+      </w:r>
+      <w:bookmarkStart w:id="0" w:name="_GoBack"/>
+      <w:bookmarkEnd w:id="0"/>
+      <w:r>
+        <w:rPr>
+          <w:sz w:val="24"/>
+          <w:szCs w:val="24"/>
+          <w:highlight w:val="yellow"/>
+          <w:lang w:val="es-CO"/>
+        </w:rPr>
+        <w:t xml:space="preserve"> almacenar la información reglamentaria dada por el invima,  registro sanitario, estado (Vigente, No renovado), vencimiento(Mes y año) y Modalidad (fabricar y exportar, fabricar y vender, importar y vender).</w:t>
       </w:r>
       <w:r>
         <w:rPr>
@@ -1824,7 +1844,7 @@
         <w:rPr>
           <w:lang w:val="es-CO"/>
         </w:rPr>
-        <w:t>//-------------------------------------------Continuación--------------------------------------------------------------------------------------//</w:t>
+        <w:t>//-------------------------------------------Continuación------------------------------------------------------------------------------------//</w:t>
       </w:r>
     </w:p>
     <w:p>
@@ -2136,7 +2156,20 @@
         <w:rPr>
           <w:lang w:val="es-CO"/>
         </w:rPr>
-        <w:t xml:space="preserve">Además de lo anterior, </w:t>
+        <w:t xml:space="preserve">Además de lo </w:t>
+      </w:r>
+      <w:r>
+        <w:rPr>
+          <w:highlight w:val="green"/>
+          <w:lang w:val="es-CO"/>
+        </w:rPr>
+        <w:t>anterior</w:t>
+      </w:r>
+      <w:r>
+        <w:rPr>
+          <w:lang w:val="es-CO"/>
+        </w:rPr>
+        <w:t xml:space="preserve">, </w:t>
       </w:r>
       <w:r>
         <w:rPr>
@@ -2406,7 +2439,7 @@
           <w:highlight w:val="yellow"/>
           <w:lang w:val="es-CO"/>
         </w:rPr>
-        <w:t xml:space="preserve">el holding tiene un edificio asignado para su funcionamiento, los edificios pueden tener entre 3 y 7 pisos dependiendo de la asignación dada al crear la compañía. Cada piso del edificio tiene hasta 20 cubículos para los empleados.  De cada cubículo es importante conocer el nombre del empleado laborando en el, su cargo, su correo electronico y su extensión. A pesar que un cubículo no tenga un empleado asignado si tiene </w:t>
+        <w:t xml:space="preserve">el holding tiene un edificio asignado para su funcionamiento, los edificios pueden tener entre 3 y 7 pisos dependiendo de la asignación dada al crear la compañía. Cada piso del edificio tiene hasta 20 cubículos para los empleados.  De cada cubículo es importante conocer el nombre del empleado laborando en el, su cargo, su correo electronico y su extensión. A pesar que un cubículo no tenga un empleado asignado si tiene una extensión.  Si llega un empleado nuevo a la compañía se requiere asignarle el primer cubículo disponible </w:t>
       </w:r>
       <w:r>
         <w:rPr>
@@ -2414,7 +2447,7 @@
           <w:lang w:val="es-CO"/>
         </w:rPr>
         <w:lastRenderedPageBreak/>
-        <w:t>una extensión.  Si llega un empleado nuevo a la compañía se requiere asignarle el primer cubículo disponible (“iniciando la búsqueda en el primer piso del edificio”). Además, se requiere la funcionalidad de buscar la extensión de un empleado dado el nombre del mismo, esta búsqueda se puede realizar de diferentes maneras, por lo cual usted debe permitirle al usuario seleccionar cómo se realizará la búsqueda, las opciones son las siguientes:</w:t>
+        <w:t>(“iniciando la búsqueda en el primer piso del edificio”). Además, se requiere la funcionalidad de buscar la extensión de un empleado dado el nombre del mismo, esta búsqueda se puede realizar de diferentes maneras, por lo cual usted debe permitirle al usuario seleccionar cómo se realizará la búsqueda, las opciones son las siguientes:</w:t>
       </w:r>
       <w:r>
         <w:rPr>
@@ -2837,8 +2870,6 @@
         <w:spacing w:after="0"/>
         <w:jc w:val="both"/>
       </w:pPr>
-      <w:bookmarkStart w:id="0" w:name="_GoBack"/>
-      <w:bookmarkEnd w:id="0"/>
     </w:p>
     <w:sectPr>
       <w:headerReference w:type="even" r:id="rId12"/>

</xml_diff>